<commit_message>
complete the design document
</commit_message>
<xml_diff>
--- a/Design_Document.docx
+++ b/Design_Document.docx
@@ -281,7 +281,15 @@
           <w:snapToGrid w:val="0"/>
           <w:sz w:val="26"/>
         </w:rPr>
-        <w:t xml:space="preserve"> April 2017</w:t>
+        <w:t xml:space="preserve"> April 201</w:t>
+      </w:r>
+      <w:r>
+        <w:rPr>
+          <w:b/>
+          <w:snapToGrid w:val="0"/>
+          <w:sz w:val="26"/>
+        </w:rPr>
+        <w:t>8</w:t>
       </w:r>
     </w:p>
     <w:p>
@@ -5520,7 +5528,6 @@
           <w:szCs w:val="24"/>
         </w:rPr>
       </w:pPr>
-      <w:bookmarkStart w:id="10" w:name="_GoBack"/>
       <w:r>
         <w:rPr>
           <w:b/>
@@ -5563,7 +5570,6 @@
           </wp:inline>
         </w:drawing>
       </w:r>
-      <w:bookmarkEnd w:id="10"/>
     </w:p>
     <w:p>
       <w:pPr>
@@ -5691,7 +5697,7 @@
           <w:szCs w:val="32"/>
         </w:rPr>
       </w:pPr>
-      <w:bookmarkStart w:id="11" w:name="_Toc511815116"/>
+      <w:bookmarkStart w:id="10" w:name="_Toc511815116"/>
       <w:r>
         <w:rPr>
           <w:sz w:val="32"/>
@@ -5699,7 +5705,7 @@
         </w:rPr>
         <w:t>Knowledge</w:t>
       </w:r>
-      <w:bookmarkEnd w:id="11"/>
+      <w:bookmarkEnd w:id="10"/>
     </w:p>
     <w:p>
       <w:pPr>
@@ -6360,7 +6366,7 @@
           <w:szCs w:val="32"/>
         </w:rPr>
       </w:pPr>
-      <w:bookmarkStart w:id="12" w:name="_Toc511815117"/>
+      <w:bookmarkStart w:id="11" w:name="_Toc511815117"/>
       <w:r>
         <w:rPr>
           <w:sz w:val="32"/>
@@ -6375,7 +6381,7 @@
         </w:rPr>
         <w:t xml:space="preserve"> for Future Development</w:t>
       </w:r>
-      <w:bookmarkEnd w:id="12"/>
+      <w:bookmarkEnd w:id="11"/>
     </w:p>
     <w:p>
       <w:pPr>
@@ -6656,13 +6662,133 @@
     </w:p>
     <w:p>
       <w:pPr>
+        <w:rPr>
+          <w:sz w:val="24"/>
+          <w:szCs w:val="24"/>
+        </w:rPr>
+      </w:pPr>
+    </w:p>
+    <w:p>
+      <w:pPr>
+        <w:rPr>
+          <w:sz w:val="24"/>
+          <w:szCs w:val="24"/>
+        </w:rPr>
+      </w:pPr>
+    </w:p>
+    <w:p>
+      <w:pPr>
+        <w:rPr>
+          <w:sz w:val="24"/>
+          <w:szCs w:val="24"/>
+        </w:rPr>
+      </w:pPr>
+    </w:p>
+    <w:p>
+      <w:pPr>
+        <w:rPr>
+          <w:sz w:val="24"/>
+          <w:szCs w:val="24"/>
+        </w:rPr>
+      </w:pPr>
+    </w:p>
+    <w:p>
+      <w:pPr>
+        <w:rPr>
+          <w:sz w:val="24"/>
+          <w:szCs w:val="24"/>
+        </w:rPr>
+      </w:pPr>
+    </w:p>
+    <w:p>
+      <w:pPr>
+        <w:rPr>
+          <w:sz w:val="24"/>
+          <w:szCs w:val="24"/>
+        </w:rPr>
+      </w:pPr>
+    </w:p>
+    <w:p>
+      <w:pPr>
+        <w:rPr>
+          <w:sz w:val="24"/>
+          <w:szCs w:val="24"/>
+        </w:rPr>
+      </w:pPr>
+    </w:p>
+    <w:p>
+      <w:pPr>
+        <w:rPr>
+          <w:sz w:val="24"/>
+          <w:szCs w:val="24"/>
+        </w:rPr>
+      </w:pPr>
+    </w:p>
+    <w:p>
+      <w:pPr>
+        <w:rPr>
+          <w:sz w:val="24"/>
+          <w:szCs w:val="24"/>
+        </w:rPr>
+      </w:pPr>
+    </w:p>
+    <w:p>
+      <w:pPr>
+        <w:rPr>
+          <w:sz w:val="24"/>
+          <w:szCs w:val="24"/>
+        </w:rPr>
+      </w:pPr>
+    </w:p>
+    <w:p>
+      <w:pPr>
+        <w:rPr>
+          <w:sz w:val="24"/>
+          <w:szCs w:val="24"/>
+        </w:rPr>
+      </w:pPr>
+    </w:p>
+    <w:p>
+      <w:pPr>
+        <w:rPr>
+          <w:sz w:val="24"/>
+          <w:szCs w:val="24"/>
+        </w:rPr>
+      </w:pPr>
+    </w:p>
+    <w:p>
+      <w:pPr>
+        <w:rPr>
+          <w:sz w:val="24"/>
+          <w:szCs w:val="24"/>
+        </w:rPr>
+      </w:pPr>
+    </w:p>
+    <w:p>
+      <w:pPr>
+        <w:rPr>
+          <w:sz w:val="24"/>
+          <w:szCs w:val="24"/>
+        </w:rPr>
+      </w:pPr>
+    </w:p>
+    <w:p>
+      <w:pPr>
+        <w:rPr>
+          <w:sz w:val="24"/>
+          <w:szCs w:val="24"/>
+        </w:rPr>
+      </w:pPr>
+    </w:p>
+    <w:p>
+      <w:pPr>
         <w:pStyle w:val="1"/>
         <w:rPr>
           <w:sz w:val="32"/>
           <w:szCs w:val="32"/>
         </w:rPr>
       </w:pPr>
-      <w:bookmarkStart w:id="13" w:name="_Toc511815118"/>
+      <w:bookmarkStart w:id="12" w:name="_Toc511815118"/>
       <w:r>
         <w:rPr>
           <w:sz w:val="32"/>
@@ -6670,6 +6796,140 @@
         </w:rPr>
         <w:t>Debug</w:t>
       </w:r>
+      <w:bookmarkEnd w:id="12"/>
+    </w:p>
+    <w:p>
+      <w:pPr>
+        <w:rPr>
+          <w:sz w:val="24"/>
+          <w:szCs w:val="24"/>
+        </w:rPr>
+      </w:pPr>
+    </w:p>
+    <w:p>
+      <w:pPr>
+        <w:rPr>
+          <w:sz w:val="24"/>
+          <w:szCs w:val="24"/>
+        </w:rPr>
+      </w:pPr>
+      <w:r>
+        <w:rPr>
+          <w:noProof/>
+        </w:rPr>
+        <w:drawing>
+          <wp:inline distT="0" distB="0" distL="0" distR="0" wp14:anchorId="3360F7F3" wp14:editId="2A14F561">
+            <wp:extent cx="3365673" cy="1994002"/>
+            <wp:effectExtent l="0" t="0" r="6350" b="6350"/>
+            <wp:docPr id="5" name="图片 5"/>
+            <wp:cNvGraphicFramePr>
+              <a:graphicFrameLocks xmlns:a="http://schemas.openxmlformats.org/drawingml/2006/main" noChangeAspect="1"/>
+            </wp:cNvGraphicFramePr>
+            <a:graphic xmlns:a="http://schemas.openxmlformats.org/drawingml/2006/main">
+              <a:graphicData uri="http://schemas.openxmlformats.org/drawingml/2006/picture">
+                <pic:pic xmlns:pic="http://schemas.openxmlformats.org/drawingml/2006/picture">
+                  <pic:nvPicPr>
+                    <pic:cNvPr id="1" name=""/>
+                    <pic:cNvPicPr/>
+                  </pic:nvPicPr>
+                  <pic:blipFill>
+                    <a:blip r:embed="rId21"/>
+                    <a:stretch>
+                      <a:fillRect/>
+                    </a:stretch>
+                  </pic:blipFill>
+                  <pic:spPr>
+                    <a:xfrm>
+                      <a:off x="0" y="0"/>
+                      <a:ext cx="3365673" cy="1994002"/>
+                    </a:xfrm>
+                    <a:prstGeom prst="rect">
+                      <a:avLst/>
+                    </a:prstGeom>
+                  </pic:spPr>
+                </pic:pic>
+              </a:graphicData>
+            </a:graphic>
+          </wp:inline>
+        </w:drawing>
+      </w:r>
+    </w:p>
+    <w:p>
+      <w:pPr>
+        <w:rPr>
+          <w:sz w:val="24"/>
+          <w:szCs w:val="24"/>
+        </w:rPr>
+      </w:pPr>
+    </w:p>
+    <w:p>
+      <w:r>
+        <w:rPr>
+          <w:rFonts w:hint="eastAsia"/>
+        </w:rPr>
+        <w:t>n</w:t>
+      </w:r>
+      <w:r>
+        <w:t>eed</w:t>
+      </w:r>
+      <w:r>
+        <w:rPr>
+          <w:rFonts w:hint="eastAsia"/>
+        </w:rPr>
+        <w:t xml:space="preserve"> Transactiona</w:t>
+      </w:r>
+      <w:r>
+        <w:t xml:space="preserve">l - … </w:t>
+      </w:r>
+    </w:p>
+    <w:p>
+      <w:r>
+        <w:t>A</w:t>
+      </w:r>
+      <w:r>
+        <w:rPr>
+          <w:rFonts w:hint="eastAsia"/>
+        </w:rPr>
+        <w:t>nd</w:t>
+      </w:r>
+      <w:r>
+        <w:t xml:space="preserve"> </w:t>
+      </w:r>
+      <w:r>
+        <w:rPr>
+          <w:rFonts w:hint="eastAsia"/>
+        </w:rPr>
+        <w:t>Spring</w:t>
+      </w:r>
+      <w:r>
+        <w:t xml:space="preserve"> </w:t>
+      </w:r>
+      <w:r>
+        <w:rPr>
+          <w:rFonts w:hint="eastAsia"/>
+        </w:rPr>
+        <w:t>Data</w:t>
+      </w:r>
+      <w:r>
+        <w:rPr>
+          <w:rFonts w:hint="eastAsia"/>
+        </w:rPr>
+        <w:t xml:space="preserve"> </w:t>
+      </w:r>
+      <w:r>
+        <w:t>- …</w:t>
+      </w:r>
+    </w:p>
+    <w:p>
+      <w:r>
+        <w:t>Delete 2 lines</w:t>
+      </w:r>
+    </w:p>
+    <w:p>
+      <w:r>
+        <w:t>And then will have the Spring Data Repository of beans</w:t>
+      </w:r>
+      <w:bookmarkStart w:id="13" w:name="_GoBack"/>
       <w:bookmarkEnd w:id="13"/>
     </w:p>
     <w:p>
@@ -6679,30 +6939,46 @@
           <w:szCs w:val="24"/>
         </w:rPr>
       </w:pPr>
-    </w:p>
-    <w:p>
-      <w:pPr>
-        <w:rPr>
-          <w:sz w:val="24"/>
-          <w:szCs w:val="24"/>
-        </w:rPr>
-      </w:pPr>
-    </w:p>
-    <w:p>
-      <w:pPr>
-        <w:rPr>
-          <w:sz w:val="24"/>
-          <w:szCs w:val="24"/>
-        </w:rPr>
-      </w:pPr>
-    </w:p>
-    <w:p>
-      <w:pPr>
-        <w:rPr>
-          <w:sz w:val="24"/>
-          <w:szCs w:val="24"/>
-        </w:rPr>
-      </w:pPr>
+      <w:r>
+        <w:rPr>
+          <w:noProof/>
+        </w:rPr>
+        <w:drawing>
+          <wp:inline distT="0" distB="0" distL="0" distR="0" wp14:anchorId="1D0287E2" wp14:editId="0523BA8D">
+            <wp:extent cx="5486400" cy="2090420"/>
+            <wp:effectExtent l="0" t="0" r="0" b="5080"/>
+            <wp:docPr id="6" name="图片 6"/>
+            <wp:cNvGraphicFramePr>
+              <a:graphicFrameLocks xmlns:a="http://schemas.openxmlformats.org/drawingml/2006/main" noChangeAspect="1"/>
+            </wp:cNvGraphicFramePr>
+            <a:graphic xmlns:a="http://schemas.openxmlformats.org/drawingml/2006/main">
+              <a:graphicData uri="http://schemas.openxmlformats.org/drawingml/2006/picture">
+                <pic:pic xmlns:pic="http://schemas.openxmlformats.org/drawingml/2006/picture">
+                  <pic:nvPicPr>
+                    <pic:cNvPr id="1" name=""/>
+                    <pic:cNvPicPr/>
+                  </pic:nvPicPr>
+                  <pic:blipFill>
+                    <a:blip r:embed="rId22"/>
+                    <a:stretch>
+                      <a:fillRect/>
+                    </a:stretch>
+                  </pic:blipFill>
+                  <pic:spPr>
+                    <a:xfrm>
+                      <a:off x="0" y="0"/>
+                      <a:ext cx="5486400" cy="2090420"/>
+                    </a:xfrm>
+                    <a:prstGeom prst="rect">
+                      <a:avLst/>
+                    </a:prstGeom>
+                  </pic:spPr>
+                </pic:pic>
+              </a:graphicData>
+            </a:graphic>
+          </wp:inline>
+        </w:drawing>
+      </w:r>
     </w:p>
     <w:p>
       <w:pPr>
@@ -6760,7 +7036,6 @@
           <w:sz w:val="32"/>
           <w:szCs w:val="32"/>
         </w:rPr>
-        <w:lastRenderedPageBreak/>
         <w:t>Conclusions</w:t>
       </w:r>
       <w:bookmarkEnd w:id="14"/>
@@ -7128,8 +7403,8 @@
       </w:r>
     </w:p>
     <w:sectPr>
-      <w:footerReference w:type="even" r:id="rId21"/>
-      <w:footerReference w:type="default" r:id="rId22"/>
+      <w:footerReference w:type="even" r:id="rId23"/>
+      <w:footerReference w:type="default" r:id="rId24"/>
       <w:pgSz w:w="11905" w:h="16837" w:code="9"/>
       <w:pgMar w:top="1134" w:right="720" w:bottom="964" w:left="1077" w:header="720" w:footer="624" w:gutter="0"/>
       <w:cols w:space="720"/>
@@ -12118,7 +12393,7 @@
 </file>
 
 <file path=customXml/itemProps1.xml><?xml version="1.0" encoding="utf-8"?>
-<ds:datastoreItem xmlns:ds="http://schemas.openxmlformats.org/officeDocument/2006/customXml" ds:itemID="{1F7AD463-4BC4-4682-9978-414D6C035CE8}">
+<ds:datastoreItem xmlns:ds="http://schemas.openxmlformats.org/officeDocument/2006/customXml" ds:itemID="{F82DB73F-B1B2-42EB-BF6E-E5A3781EB459}">
   <ds:schemaRefs>
     <ds:schemaRef ds:uri="http://schemas.openxmlformats.org/officeDocument/2006/bibliography"/>
   </ds:schemaRefs>

</xml_diff>

<commit_message>
add some informations in the document
</commit_message>
<xml_diff>
--- a/Design_Document.docx
+++ b/Design_Document.docx
@@ -294,12 +294,46 @@
     </w:p>
     <w:p>
       <w:pPr>
+        <w:spacing w:line="360" w:lineRule="auto"/>
+        <w:jc w:val="right"/>
+        <w:rPr>
+          <w:snapToGrid w:val="0"/>
+          <w:sz w:val="26"/>
+        </w:rPr>
+      </w:pPr>
+      <w:r>
+        <w:rPr>
+          <w:b/>
+          <w:snapToGrid w:val="0"/>
+          <w:sz w:val="26"/>
+        </w:rPr>
+        <w:t>GitHub Link:</w:t>
+      </w:r>
+      <w:r>
+        <w:t xml:space="preserve"> </w:t>
+      </w:r>
+      <w:hyperlink r:id="rId8" w:history="1">
+        <w:r>
+          <w:rPr>
+            <w:rStyle w:val="a4"/>
+            <w:b/>
+            <w:snapToGrid w:val="0"/>
+            <w:sz w:val="26"/>
+          </w:rPr>
+          <w:t>https://github.com/Tianle97/IT-Project_DiaryApplication</w:t>
+        </w:r>
+      </w:hyperlink>
+    </w:p>
+    <w:p>
+      <w:pPr>
         <w:pStyle w:val="1"/>
         <w:spacing w:line="480" w:lineRule="auto"/>
         <w:rPr>
           <w:sz w:val="28"/>
         </w:rPr>
       </w:pPr>
+      <w:bookmarkStart w:id="0" w:name="_GoBack"/>
+      <w:bookmarkEnd w:id="0"/>
       <w:r>
         <w:rPr>
           <w:sz w:val="28"/>
@@ -313,10 +347,10 @@
         <w:lastRenderedPageBreak/>
         <w:t xml:space="preserve"> </w:t>
       </w:r>
-      <w:bookmarkStart w:id="0" w:name="_Toc93396813"/>
-      <w:bookmarkStart w:id="1" w:name="_Toc121646274"/>
-      <w:bookmarkStart w:id="2" w:name="_Toc125360418"/>
-      <w:bookmarkStart w:id="3" w:name="_Toc125361830"/>
+      <w:bookmarkStart w:id="1" w:name="_Toc93396813"/>
+      <w:bookmarkStart w:id="2" w:name="_Toc121646274"/>
+      <w:bookmarkStart w:id="3" w:name="_Toc125360418"/>
+      <w:bookmarkStart w:id="4" w:name="_Toc125361830"/>
     </w:p>
     <w:p>
       <w:pPr>
@@ -326,15 +360,15 @@
           <w:noProof/>
         </w:rPr>
       </w:pPr>
-      <w:bookmarkStart w:id="4" w:name="_Toc511815111"/>
+      <w:bookmarkStart w:id="5" w:name="_Toc511815111"/>
       <w:r>
         <w:rPr>
           <w:sz w:val="28"/>
         </w:rPr>
         <w:t>Table of Contents</w:t>
       </w:r>
-      <w:bookmarkEnd w:id="0"/>
-      <w:bookmarkEnd w:id="4"/>
+      <w:bookmarkEnd w:id="1"/>
+      <w:bookmarkEnd w:id="5"/>
       <w:r>
         <w:rPr>
           <w:sz w:val="28"/>
@@ -1008,10 +1042,10 @@
       <w:r>
         <w:br w:type="page"/>
       </w:r>
-      <w:bookmarkStart w:id="5" w:name="_Hlk480280208"/>
-      <w:bookmarkEnd w:id="1"/>
+      <w:bookmarkStart w:id="6" w:name="_Hlk480280208"/>
       <w:bookmarkEnd w:id="2"/>
       <w:bookmarkEnd w:id="3"/>
+      <w:bookmarkEnd w:id="4"/>
     </w:p>
     <w:p>
       <w:pPr>
@@ -1022,7 +1056,7 @@
           <w:szCs w:val="32"/>
         </w:rPr>
       </w:pPr>
-      <w:bookmarkStart w:id="6" w:name="_Toc511815112"/>
+      <w:bookmarkStart w:id="7" w:name="_Toc511815112"/>
       <w:r>
         <w:rPr>
           <w:sz w:val="32"/>
@@ -1031,8 +1065,8 @@
         <w:lastRenderedPageBreak/>
         <w:t>Introduction</w:t>
       </w:r>
-      <w:bookmarkEnd w:id="5"/>
       <w:bookmarkEnd w:id="6"/>
+      <w:bookmarkEnd w:id="7"/>
     </w:p>
     <w:p>
       <w:pPr>
@@ -1198,6 +1232,31 @@
           <w:szCs w:val="24"/>
         </w:rPr>
       </w:pPr>
+    </w:p>
+    <w:p>
+      <w:pPr>
+        <w:rPr>
+          <w:sz w:val="24"/>
+          <w:szCs w:val="24"/>
+        </w:rPr>
+      </w:pPr>
+      <w:r>
+        <w:rPr>
+          <w:sz w:val="24"/>
+          <w:szCs w:val="24"/>
+        </w:rPr>
+        <w:t xml:space="preserve">GitHub Link: </w:t>
+      </w:r>
+      <w:hyperlink r:id="rId9" w:history="1">
+        <w:r>
+          <w:rPr>
+            <w:rStyle w:val="a4"/>
+            <w:sz w:val="24"/>
+            <w:szCs w:val="24"/>
+          </w:rPr>
+          <w:t>https://github.com/Tianle97/IT-Project_DiaryApplication</w:t>
+        </w:r>
+      </w:hyperlink>
     </w:p>
     <w:p>
       <w:pPr>
@@ -1224,7 +1283,7 @@
           <w:szCs w:val="32"/>
         </w:rPr>
       </w:pPr>
-      <w:bookmarkStart w:id="7" w:name="_Toc511815113"/>
+      <w:bookmarkStart w:id="8" w:name="_Toc511815113"/>
       <w:r>
         <w:rPr>
           <w:sz w:val="32"/>
@@ -1239,7 +1298,7 @@
         </w:rPr>
         <w:t>and Architecture</w:t>
       </w:r>
-      <w:bookmarkEnd w:id="7"/>
+      <w:bookmarkEnd w:id="8"/>
     </w:p>
     <w:p>
       <w:r>
@@ -1259,7 +1318,7 @@
                     <pic:cNvPicPr/>
                   </pic:nvPicPr>
                   <pic:blipFill>
-                    <a:blip r:embed="rId8"/>
+                    <a:blip r:embed="rId10"/>
                     <a:stretch>
                       <a:fillRect/>
                     </a:stretch>
@@ -1289,7 +1348,7 @@
           <w:szCs w:val="28"/>
         </w:rPr>
       </w:pPr>
-      <w:bookmarkStart w:id="8" w:name="_Toc511815114"/>
+      <w:bookmarkStart w:id="9" w:name="_Toc511815114"/>
       <w:r>
         <w:rPr>
           <w:sz w:val="28"/>
@@ -1304,7 +1363,7 @@
         </w:rPr>
         <w:t xml:space="preserve"> Technologies</w:t>
       </w:r>
-      <w:bookmarkEnd w:id="8"/>
+      <w:bookmarkEnd w:id="9"/>
     </w:p>
     <w:p/>
     <w:p>
@@ -1480,10 +1539,9 @@
           <w:sz w:val="24"/>
           <w:szCs w:val="24"/>
         </w:rPr>
-        <w:lastRenderedPageBreak/>
         <w:t xml:space="preserve">All available features and modules are described in the </w:t>
       </w:r>
-      <w:hyperlink r:id="rId9" w:anchor="overview-modules" w:history="1">
+      <w:hyperlink r:id="rId11" w:anchor="overview-modules" w:history="1">
         <w:r>
           <w:rPr>
             <w:rStyle w:val="a4"/>
@@ -1998,7 +2056,7 @@
         </w:rPr>
         <w:t xml:space="preserve">For more cool stuff from Lombok, visit their project </w:t>
       </w:r>
-      <w:hyperlink r:id="rId10" w:history="1">
+      <w:hyperlink r:id="rId12" w:history="1">
         <w:r>
           <w:rPr>
             <w:rStyle w:val="a4"/>
@@ -2040,7 +2098,7 @@
           <w:szCs w:val="28"/>
         </w:rPr>
       </w:pPr>
-      <w:bookmarkStart w:id="9" w:name="_Toc511815115"/>
+      <w:bookmarkStart w:id="10" w:name="_Toc511815115"/>
       <w:r>
         <w:rPr>
           <w:sz w:val="28"/>
@@ -2062,7 +2120,7 @@
         </w:rPr>
         <w:t xml:space="preserve"> Architecture</w:t>
       </w:r>
-      <w:bookmarkEnd w:id="9"/>
+      <w:bookmarkEnd w:id="10"/>
     </w:p>
     <w:p/>
     <w:p>
@@ -2415,7 +2473,7 @@
                     </pic:cNvPicPr>
                   </pic:nvPicPr>
                   <pic:blipFill>
-                    <a:blip r:embed="rId11"/>
+                    <a:blip r:embed="rId13"/>
                     <a:stretch>
                       <a:fillRect/>
                     </a:stretch>
@@ -2714,7 +2772,7 @@
                     </pic:cNvPicPr>
                   </pic:nvPicPr>
                   <pic:blipFill>
-                    <a:blip r:embed="rId12"/>
+                    <a:blip r:embed="rId14"/>
                     <a:stretch>
                       <a:fillRect/>
                     </a:stretch>
@@ -5337,208 +5395,6 @@
             <wp:extent cx="6418580" cy="4383405"/>
             <wp:effectExtent l="0" t="0" r="1270" b="0"/>
             <wp:docPr id="9" name="图片 9"/>
-            <wp:cNvGraphicFramePr>
-              <a:graphicFrameLocks xmlns:a="http://schemas.openxmlformats.org/drawingml/2006/main" noChangeAspect="1"/>
-            </wp:cNvGraphicFramePr>
-            <a:graphic xmlns:a="http://schemas.openxmlformats.org/drawingml/2006/main">
-              <a:graphicData uri="http://schemas.openxmlformats.org/drawingml/2006/picture">
-                <pic:pic xmlns:pic="http://schemas.openxmlformats.org/drawingml/2006/picture">
-                  <pic:nvPicPr>
-                    <pic:cNvPr id="1" name=""/>
-                    <pic:cNvPicPr/>
-                  </pic:nvPicPr>
-                  <pic:blipFill>
-                    <a:blip r:embed="rId13"/>
-                    <a:stretch>
-                      <a:fillRect/>
-                    </a:stretch>
-                  </pic:blipFill>
-                  <pic:spPr>
-                    <a:xfrm>
-                      <a:off x="0" y="0"/>
-                      <a:ext cx="6418580" cy="4383405"/>
-                    </a:xfrm>
-                    <a:prstGeom prst="rect">
-                      <a:avLst/>
-                    </a:prstGeom>
-                  </pic:spPr>
-                </pic:pic>
-              </a:graphicData>
-            </a:graphic>
-          </wp:inline>
-        </w:drawing>
-      </w:r>
-    </w:p>
-    <w:p>
-      <w:pPr>
-        <w:rPr>
-          <w:b/>
-        </w:rPr>
-      </w:pPr>
-    </w:p>
-    <w:p>
-      <w:pPr>
-        <w:rPr>
-          <w:b/>
-        </w:rPr>
-      </w:pPr>
-    </w:p>
-    <w:p>
-      <w:pPr>
-        <w:rPr>
-          <w:b/>
-        </w:rPr>
-      </w:pPr>
-    </w:p>
-    <w:p>
-      <w:pPr>
-        <w:rPr>
-          <w:b/>
-        </w:rPr>
-      </w:pPr>
-    </w:p>
-    <w:p>
-      <w:pPr>
-        <w:rPr>
-          <w:b/>
-        </w:rPr>
-      </w:pPr>
-    </w:p>
-    <w:p>
-      <w:pPr>
-        <w:rPr>
-          <w:b/>
-          <w:sz w:val="24"/>
-          <w:szCs w:val="24"/>
-        </w:rPr>
-      </w:pPr>
-      <w:r>
-        <w:rPr>
-          <w:b/>
-          <w:sz w:val="24"/>
-          <w:szCs w:val="24"/>
-        </w:rPr>
-        <w:t xml:space="preserve">Log-in &amp; register </w:t>
-      </w:r>
-      <w:r>
-        <w:rPr>
-          <w:b/>
-          <w:sz w:val="24"/>
-          <w:szCs w:val="24"/>
-        </w:rPr>
-        <w:t>UML diagram</w:t>
-      </w:r>
-    </w:p>
-    <w:p/>
-    <w:p>
-      <w:pPr>
-        <w:rPr>
-          <w:sz w:val="24"/>
-          <w:szCs w:val="24"/>
-        </w:rPr>
-      </w:pPr>
-    </w:p>
-    <w:p/>
-    <w:p>
-      <w:r>
-        <w:drawing>
-          <wp:inline distT="0" distB="0" distL="0" distR="0" wp14:anchorId="27F43C38" wp14:editId="613C07BC">
-            <wp:extent cx="6418580" cy="3232785"/>
-            <wp:effectExtent l="0" t="0" r="1270" b="5715"/>
-            <wp:docPr id="8" name="图片 8"/>
-            <wp:cNvGraphicFramePr>
-              <a:graphicFrameLocks xmlns:a="http://schemas.openxmlformats.org/drawingml/2006/main" noChangeAspect="1"/>
-            </wp:cNvGraphicFramePr>
-            <a:graphic xmlns:a="http://schemas.openxmlformats.org/drawingml/2006/main">
-              <a:graphicData uri="http://schemas.openxmlformats.org/drawingml/2006/picture">
-                <pic:pic xmlns:pic="http://schemas.openxmlformats.org/drawingml/2006/picture">
-                  <pic:nvPicPr>
-                    <pic:cNvPr id="1" name=""/>
-                    <pic:cNvPicPr/>
-                  </pic:nvPicPr>
-                  <pic:blipFill>
-                    <a:blip r:embed="rId14"/>
-                    <a:stretch>
-                      <a:fillRect/>
-                    </a:stretch>
-                  </pic:blipFill>
-                  <pic:spPr>
-                    <a:xfrm>
-                      <a:off x="0" y="0"/>
-                      <a:ext cx="6418580" cy="3232785"/>
-                    </a:xfrm>
-                    <a:prstGeom prst="rect">
-                      <a:avLst/>
-                    </a:prstGeom>
-                  </pic:spPr>
-                </pic:pic>
-              </a:graphicData>
-            </a:graphic>
-          </wp:inline>
-        </w:drawing>
-      </w:r>
-    </w:p>
-    <w:p>
-      <w:pPr>
-        <w:rPr>
-          <w:b/>
-          <w:sz w:val="24"/>
-          <w:szCs w:val="24"/>
-        </w:rPr>
-      </w:pPr>
-    </w:p>
-    <w:p>
-      <w:pPr>
-        <w:rPr>
-          <w:b/>
-          <w:sz w:val="24"/>
-          <w:szCs w:val="24"/>
-        </w:rPr>
-      </w:pPr>
-      <w:r>
-        <w:rPr>
-          <w:b/>
-          <w:sz w:val="24"/>
-          <w:szCs w:val="24"/>
-        </w:rPr>
-        <w:t>Write Diary</w:t>
-      </w:r>
-      <w:r>
-        <w:rPr>
-          <w:b/>
-          <w:sz w:val="24"/>
-          <w:szCs w:val="24"/>
-        </w:rPr>
-        <w:t xml:space="preserve"> </w:t>
-      </w:r>
-      <w:r>
-        <w:rPr>
-          <w:b/>
-          <w:sz w:val="24"/>
-          <w:szCs w:val="24"/>
-        </w:rPr>
-        <w:t>UML diagram</w:t>
-      </w:r>
-    </w:p>
-    <w:p>
-      <w:pPr>
-        <w:rPr>
-          <w:b/>
-          <w:sz w:val="24"/>
-          <w:szCs w:val="24"/>
-        </w:rPr>
-      </w:pPr>
-      <w:r>
-        <w:rPr>
-          <w:b/>
-          <w:sz w:val="24"/>
-          <w:szCs w:val="24"/>
-        </w:rPr>
-        <w:drawing>
-          <wp:inline distT="0" distB="0" distL="0" distR="0" wp14:anchorId="5207C364" wp14:editId="359A7266">
-            <wp:extent cx="6418580" cy="4175185"/>
-            <wp:effectExtent l="0" t="0" r="1270" b="0"/>
-            <wp:docPr id="11" name="图片 11"/>
             <wp:cNvGraphicFramePr>
               <a:graphicFrameLocks xmlns:a="http://schemas.openxmlformats.org/drawingml/2006/main" noChangeAspect="1"/>
             </wp:cNvGraphicFramePr>
@@ -5558,7 +5414,7 @@
                   <pic:spPr>
                     <a:xfrm>
                       <a:off x="0" y="0"/>
-                      <a:ext cx="6427108" cy="4180732"/>
+                      <a:ext cx="6418580" cy="4383405"/>
                     </a:xfrm>
                     <a:prstGeom prst="rect">
                       <a:avLst/>
@@ -5575,8 +5431,6 @@
       <w:pPr>
         <w:rPr>
           <w:b/>
-          <w:sz w:val="24"/>
-          <w:szCs w:val="24"/>
         </w:rPr>
       </w:pPr>
     </w:p>
@@ -5584,8 +5438,6 @@
       <w:pPr>
         <w:rPr>
           <w:b/>
-          <w:sz w:val="24"/>
-          <w:szCs w:val="24"/>
         </w:rPr>
       </w:pPr>
     </w:p>
@@ -5593,8 +5445,6 @@
       <w:pPr>
         <w:rPr>
           <w:b/>
-          <w:sz w:val="24"/>
-          <w:szCs w:val="24"/>
         </w:rPr>
       </w:pPr>
     </w:p>
@@ -5602,8 +5452,6 @@
       <w:pPr>
         <w:rPr>
           <w:b/>
-          <w:sz w:val="24"/>
-          <w:szCs w:val="24"/>
         </w:rPr>
       </w:pPr>
     </w:p>
@@ -5611,8 +5459,6 @@
       <w:pPr>
         <w:rPr>
           <w:b/>
-          <w:sz w:val="24"/>
-          <w:szCs w:val="24"/>
         </w:rPr>
       </w:pPr>
     </w:p>
@@ -5624,24 +5470,71 @@
           <w:szCs w:val="24"/>
         </w:rPr>
       </w:pPr>
-    </w:p>
-    <w:p>
-      <w:pPr>
+      <w:r>
         <w:rPr>
           <w:b/>
           <w:sz w:val="24"/>
           <w:szCs w:val="24"/>
         </w:rPr>
-      </w:pPr>
-    </w:p>
-    <w:p>
-      <w:pPr>
+        <w:t xml:space="preserve">Log-in &amp; register </w:t>
+      </w:r>
+      <w:r>
         <w:rPr>
           <w:b/>
           <w:sz w:val="24"/>
           <w:szCs w:val="24"/>
         </w:rPr>
-      </w:pPr>
+        <w:t>UML diagram</w:t>
+      </w:r>
+    </w:p>
+    <w:p/>
+    <w:p>
+      <w:pPr>
+        <w:rPr>
+          <w:sz w:val="24"/>
+          <w:szCs w:val="24"/>
+        </w:rPr>
+      </w:pPr>
+    </w:p>
+    <w:p/>
+    <w:p>
+      <w:r>
+        <w:drawing>
+          <wp:inline distT="0" distB="0" distL="0" distR="0" wp14:anchorId="27F43C38" wp14:editId="613C07BC">
+            <wp:extent cx="6418580" cy="3232785"/>
+            <wp:effectExtent l="0" t="0" r="1270" b="5715"/>
+            <wp:docPr id="8" name="图片 8"/>
+            <wp:cNvGraphicFramePr>
+              <a:graphicFrameLocks xmlns:a="http://schemas.openxmlformats.org/drawingml/2006/main" noChangeAspect="1"/>
+            </wp:cNvGraphicFramePr>
+            <a:graphic xmlns:a="http://schemas.openxmlformats.org/drawingml/2006/main">
+              <a:graphicData uri="http://schemas.openxmlformats.org/drawingml/2006/picture">
+                <pic:pic xmlns:pic="http://schemas.openxmlformats.org/drawingml/2006/picture">
+                  <pic:nvPicPr>
+                    <pic:cNvPr id="1" name=""/>
+                    <pic:cNvPicPr/>
+                  </pic:nvPicPr>
+                  <pic:blipFill>
+                    <a:blip r:embed="rId16"/>
+                    <a:stretch>
+                      <a:fillRect/>
+                    </a:stretch>
+                  </pic:blipFill>
+                  <pic:spPr>
+                    <a:xfrm>
+                      <a:off x="0" y="0"/>
+                      <a:ext cx="6418580" cy="3232785"/>
+                    </a:xfrm>
+                    <a:prstGeom prst="rect">
+                      <a:avLst/>
+                    </a:prstGeom>
+                  </pic:spPr>
+                </pic:pic>
+              </a:graphicData>
+            </a:graphic>
+          </wp:inline>
+        </w:drawing>
+      </w:r>
     </w:p>
     <w:p>
       <w:pPr>
@@ -5660,188 +5553,50 @@
           <w:szCs w:val="24"/>
         </w:rPr>
       </w:pPr>
-    </w:p>
-    <w:p>
-      <w:pPr>
+      <w:r>
         <w:rPr>
           <w:b/>
           <w:sz w:val="24"/>
           <w:szCs w:val="24"/>
         </w:rPr>
-      </w:pPr>
-    </w:p>
-    <w:p>
-      <w:pPr>
+        <w:t>Write Diary</w:t>
+      </w:r>
+      <w:r>
         <w:rPr>
           <w:b/>
           <w:sz w:val="24"/>
           <w:szCs w:val="24"/>
         </w:rPr>
-      </w:pPr>
-    </w:p>
-    <w:p>
-      <w:pPr>
+        <w:t xml:space="preserve"> </w:t>
+      </w:r>
+      <w:r>
         <w:rPr>
           <w:b/>
           <w:sz w:val="24"/>
           <w:szCs w:val="24"/>
         </w:rPr>
-      </w:pPr>
-    </w:p>
-    <w:p>
-      <w:pPr>
-        <w:pStyle w:val="1"/>
-        <w:spacing w:line="480" w:lineRule="auto"/>
-        <w:rPr>
-          <w:sz w:val="32"/>
-          <w:szCs w:val="32"/>
-        </w:rPr>
-      </w:pPr>
-      <w:bookmarkStart w:id="10" w:name="_Toc511815116"/>
-      <w:r>
-        <w:rPr>
-          <w:sz w:val="32"/>
-          <w:szCs w:val="32"/>
-        </w:rPr>
-        <w:t>Knowledge</w:t>
-      </w:r>
-      <w:bookmarkEnd w:id="10"/>
-    </w:p>
-    <w:p>
-      <w:pPr>
-        <w:pStyle w:val="4"/>
-        <w:rPr>
-          <w:i/>
-        </w:rPr>
-      </w:pPr>
-      <w:r>
-        <w:rPr>
-          <w:i/>
-        </w:rPr>
-        <w:t>Validate</w:t>
-      </w:r>
-    </w:p>
-    <w:p>
-      <w:pPr>
-        <w:pStyle w:val="ac"/>
-        <w:rPr>
-          <w:lang w:val="en-US" w:eastAsia="zh-CN"/>
-        </w:rPr>
-      </w:pPr>
-      <w:proofErr w:type="spellStart"/>
-      <w:r>
-        <w:t>Serverside</w:t>
-      </w:r>
-      <w:proofErr w:type="spellEnd"/>
-      <w:r>
-        <w:t xml:space="preserve"> validation is not only a way to prevent eventual attacks on a system, it also helps ensure data quality. In the Java environment </w:t>
-      </w:r>
-      <w:hyperlink r:id="rId16" w:history="1">
-        <w:r>
-          <w:rPr>
-            <w:rStyle w:val="a4"/>
-          </w:rPr>
-          <w:t>JSR 303 Bean Validation</w:t>
-        </w:r>
-      </w:hyperlink>
-      <w:r>
-        <w:t xml:space="preserve"> and the </w:t>
-      </w:r>
-      <w:proofErr w:type="spellStart"/>
-      <w:r>
-        <w:rPr>
-          <w:rStyle w:val="HTML1"/>
-          <w:rFonts w:eastAsiaTheme="minorEastAsia"/>
-        </w:rPr>
-        <w:t>javax.validation</w:t>
-      </w:r>
-      <w:proofErr w:type="spellEnd"/>
-      <w:r>
-        <w:t xml:space="preserve"> packages provide developers with a standardized way of doing so. Fields that </w:t>
-      </w:r>
-      <w:proofErr w:type="gramStart"/>
-      <w:r>
-        <w:t>have to</w:t>
-      </w:r>
-      <w:proofErr w:type="gramEnd"/>
-      <w:r>
-        <w:t xml:space="preserve"> </w:t>
-      </w:r>
-      <w:proofErr w:type="spellStart"/>
-      <w:r>
-        <w:t>fulfill</w:t>
-      </w:r>
-      <w:proofErr w:type="spellEnd"/>
-      <w:r>
-        <w:t xml:space="preserve"> certain criteria receive the corresponding annotations, e.g. </w:t>
-      </w:r>
-      <w:r>
-        <w:rPr>
-          <w:rStyle w:val="HTML1"/>
-          <w:rFonts w:eastAsiaTheme="minorEastAsia"/>
-        </w:rPr>
-        <w:t>@</w:t>
-      </w:r>
-      <w:proofErr w:type="spellStart"/>
-      <w:r>
-        <w:rPr>
-          <w:rStyle w:val="HTML1"/>
-          <w:rFonts w:eastAsiaTheme="minorEastAsia"/>
-        </w:rPr>
-        <w:t>NotNull</w:t>
-      </w:r>
-      <w:proofErr w:type="spellEnd"/>
-      <w:r>
-        <w:t>, and these are then evaluated by the framework. Naturally, for checking more specific conditions, there is the possibility of creating custom annotations and validators.</w:t>
-      </w:r>
-    </w:p>
-    <w:p>
-      <w:pPr>
-        <w:pStyle w:val="ac"/>
-      </w:pPr>
-      <w:r>
-        <w:t xml:space="preserve">The Spring framework has a good Bean Validation integration. It is e.g. possible to validate an incoming request inside a </w:t>
-      </w:r>
-      <w:proofErr w:type="spellStart"/>
-      <w:r>
-        <w:rPr>
-          <w:rStyle w:val="HTML1"/>
-          <w:rFonts w:eastAsiaTheme="minorEastAsia"/>
-        </w:rPr>
-        <w:t>RestController</w:t>
-      </w:r>
-      <w:proofErr w:type="spellEnd"/>
-      <w:r>
-        <w:t xml:space="preserve"> by adding the </w:t>
-      </w:r>
-      <w:r>
-        <w:rPr>
-          <w:rStyle w:val="HTML1"/>
-          <w:rFonts w:eastAsiaTheme="minorEastAsia"/>
-        </w:rPr>
-        <w:t>@Valid</w:t>
-      </w:r>
-      <w:r>
-        <w:t xml:space="preserve"> annotation to the request parameter. </w:t>
-      </w:r>
-    </w:p>
-    <w:p>
-      <w:pPr>
-        <w:rPr>
-          <w:noProof/>
-        </w:rPr>
-      </w:pPr>
-    </w:p>
-    <w:p>
-      <w:r>
-        <w:rPr>
-          <w:noProof/>
+        <w:t>UML diagram</w:t>
+      </w:r>
+    </w:p>
+    <w:p>
+      <w:pPr>
+        <w:rPr>
+          <w:b/>
+          <w:sz w:val="24"/>
+          <w:szCs w:val="24"/>
+        </w:rPr>
+      </w:pPr>
+      <w:r>
+        <w:rPr>
+          <w:b/>
+          <w:sz w:val="24"/>
+          <w:szCs w:val="24"/>
         </w:rPr>
         <w:drawing>
-          <wp:inline distT="0" distB="0" distL="0" distR="0" wp14:anchorId="01E8B142" wp14:editId="56E4E0A1">
-            <wp:extent cx="5486400" cy="4333875"/>
-            <wp:effectExtent l="0" t="0" r="0" b="9525"/>
-            <wp:docPr id="14" name="图片 14"/>
+          <wp:inline distT="0" distB="0" distL="0" distR="0" wp14:anchorId="5207C364" wp14:editId="359A7266">
+            <wp:extent cx="6418580" cy="4175185"/>
+            <wp:effectExtent l="0" t="0" r="1270" b="0"/>
+            <wp:docPr id="11" name="图片 11"/>
             <wp:cNvGraphicFramePr>
               <a:graphicFrameLocks xmlns:a="http://schemas.openxmlformats.org/drawingml/2006/main" noChangeAspect="1"/>
             </wp:cNvGraphicFramePr>
@@ -5861,7 +5616,7 @@
                   <pic:spPr>
                     <a:xfrm>
                       <a:off x="0" y="0"/>
-                      <a:ext cx="5486400" cy="4333875"/>
+                      <a:ext cx="6427108" cy="4180732"/>
                     </a:xfrm>
                     <a:prstGeom prst="rect">
                       <a:avLst/>
@@ -5874,8 +5629,142 @@
         </w:drawing>
       </w:r>
     </w:p>
-    <w:p/>
-    <w:p/>
+    <w:p>
+      <w:pPr>
+        <w:rPr>
+          <w:b/>
+          <w:sz w:val="24"/>
+          <w:szCs w:val="24"/>
+        </w:rPr>
+      </w:pPr>
+    </w:p>
+    <w:p>
+      <w:pPr>
+        <w:rPr>
+          <w:b/>
+          <w:sz w:val="24"/>
+          <w:szCs w:val="24"/>
+        </w:rPr>
+      </w:pPr>
+    </w:p>
+    <w:p>
+      <w:pPr>
+        <w:rPr>
+          <w:b/>
+          <w:sz w:val="24"/>
+          <w:szCs w:val="24"/>
+        </w:rPr>
+      </w:pPr>
+    </w:p>
+    <w:p>
+      <w:pPr>
+        <w:rPr>
+          <w:b/>
+          <w:sz w:val="24"/>
+          <w:szCs w:val="24"/>
+        </w:rPr>
+      </w:pPr>
+    </w:p>
+    <w:p>
+      <w:pPr>
+        <w:rPr>
+          <w:b/>
+          <w:sz w:val="24"/>
+          <w:szCs w:val="24"/>
+        </w:rPr>
+      </w:pPr>
+    </w:p>
+    <w:p>
+      <w:pPr>
+        <w:rPr>
+          <w:b/>
+          <w:sz w:val="24"/>
+          <w:szCs w:val="24"/>
+        </w:rPr>
+      </w:pPr>
+    </w:p>
+    <w:p>
+      <w:pPr>
+        <w:rPr>
+          <w:b/>
+          <w:sz w:val="24"/>
+          <w:szCs w:val="24"/>
+        </w:rPr>
+      </w:pPr>
+    </w:p>
+    <w:p>
+      <w:pPr>
+        <w:rPr>
+          <w:b/>
+          <w:sz w:val="24"/>
+          <w:szCs w:val="24"/>
+        </w:rPr>
+      </w:pPr>
+    </w:p>
+    <w:p>
+      <w:pPr>
+        <w:rPr>
+          <w:b/>
+          <w:sz w:val="24"/>
+          <w:szCs w:val="24"/>
+        </w:rPr>
+      </w:pPr>
+    </w:p>
+    <w:p>
+      <w:pPr>
+        <w:rPr>
+          <w:b/>
+          <w:sz w:val="24"/>
+          <w:szCs w:val="24"/>
+        </w:rPr>
+      </w:pPr>
+    </w:p>
+    <w:p>
+      <w:pPr>
+        <w:rPr>
+          <w:b/>
+          <w:sz w:val="24"/>
+          <w:szCs w:val="24"/>
+        </w:rPr>
+      </w:pPr>
+    </w:p>
+    <w:p>
+      <w:pPr>
+        <w:rPr>
+          <w:b/>
+          <w:sz w:val="24"/>
+          <w:szCs w:val="24"/>
+        </w:rPr>
+      </w:pPr>
+    </w:p>
+    <w:p>
+      <w:pPr>
+        <w:rPr>
+          <w:b/>
+          <w:sz w:val="24"/>
+          <w:szCs w:val="24"/>
+        </w:rPr>
+      </w:pPr>
+    </w:p>
+    <w:p>
+      <w:pPr>
+        <w:pStyle w:val="1"/>
+        <w:spacing w:line="480" w:lineRule="auto"/>
+        <w:rPr>
+          <w:sz w:val="32"/>
+          <w:szCs w:val="32"/>
+        </w:rPr>
+      </w:pPr>
+      <w:bookmarkStart w:id="11" w:name="_Toc511815116"/>
+      <w:r>
+        <w:rPr>
+          <w:sz w:val="32"/>
+          <w:szCs w:val="32"/>
+        </w:rPr>
+        <w:t>Knowledge</w:t>
+      </w:r>
+      <w:bookmarkEnd w:id="11"/>
+    </w:p>
     <w:p>
       <w:pPr>
         <w:pStyle w:val="4"/>
@@ -5883,351 +5772,134 @@
           <w:i/>
         </w:rPr>
       </w:pPr>
+      <w:r>
+        <w:rPr>
+          <w:i/>
+        </w:rPr>
+        <w:t>Validate</w:t>
+      </w:r>
+    </w:p>
+    <w:p>
+      <w:pPr>
+        <w:pStyle w:val="ac"/>
+        <w:rPr>
+          <w:lang w:val="en-US" w:eastAsia="zh-CN"/>
+        </w:rPr>
+      </w:pPr>
       <w:proofErr w:type="spellStart"/>
       <w:r>
-        <w:rPr>
-          <w:i/>
-        </w:rPr>
-        <w:lastRenderedPageBreak/>
-        <w:t>SecurityConfig</w:t>
+        <w:t>Serverside</w:t>
       </w:r>
       <w:proofErr w:type="spellEnd"/>
-    </w:p>
-    <w:p>
-      <w:pPr>
-        <w:rPr>
-          <w:sz w:val="24"/>
-          <w:szCs w:val="24"/>
-        </w:rPr>
-      </w:pPr>
-      <w:r>
-        <w:rPr>
-          <w:sz w:val="24"/>
-          <w:szCs w:val="24"/>
+      <w:r>
+        <w:t xml:space="preserve"> validation is not only a way to prevent eventual attacks on a system, it also helps ensure data quality. In the Java environment </w:t>
+      </w:r>
+      <w:hyperlink r:id="rId18" w:history="1">
+        <w:r>
+          <w:rPr>
+            <w:rStyle w:val="a4"/>
+          </w:rPr>
+          <w:t>JSR 303 Bean Validation</w:t>
+        </w:r>
+      </w:hyperlink>
+      <w:r>
+        <w:t xml:space="preserve"> and the </w:t>
+      </w:r>
+      <w:proofErr w:type="spellStart"/>
+      <w:r>
+        <w:rPr>
+          <w:rStyle w:val="HTML1"/>
+          <w:rFonts w:eastAsiaTheme="minorEastAsia"/>
+        </w:rPr>
+        <w:t>javax.validation</w:t>
+      </w:r>
+      <w:proofErr w:type="spellEnd"/>
+      <w:r>
+        <w:t xml:space="preserve"> packages provide developers with a standardized way of doing so. Fields that </w:t>
+      </w:r>
+      <w:proofErr w:type="gramStart"/>
+      <w:r>
+        <w:t>have to</w:t>
+      </w:r>
+      <w:proofErr w:type="gramEnd"/>
+      <w:r>
+        <w:t xml:space="preserve"> </w:t>
+      </w:r>
+      <w:proofErr w:type="spellStart"/>
+      <w:r>
+        <w:t>fulfill</w:t>
+      </w:r>
+      <w:proofErr w:type="spellEnd"/>
+      <w:r>
+        <w:t xml:space="preserve"> certain criteria receive the corresponding annotations, e.g. </w:t>
+      </w:r>
+      <w:r>
+        <w:rPr>
+          <w:rStyle w:val="HTML1"/>
+          <w:rFonts w:eastAsiaTheme="minorEastAsia"/>
+        </w:rPr>
+        <w:t>@</w:t>
+      </w:r>
+      <w:proofErr w:type="spellStart"/>
+      <w:r>
+        <w:rPr>
+          <w:rStyle w:val="HTML1"/>
+          <w:rFonts w:eastAsiaTheme="minorEastAsia"/>
+        </w:rPr>
+        <w:t>NotNull</w:t>
+      </w:r>
+      <w:proofErr w:type="spellEnd"/>
+      <w:r>
+        <w:t>, and these are then evaluated by the framework. Naturally, for checking more specific conditions, there is the possibility of creating custom annotations and validators.</w:t>
+      </w:r>
+    </w:p>
+    <w:p>
+      <w:pPr>
+        <w:pStyle w:val="ac"/>
+      </w:pPr>
+      <w:r>
+        <w:t xml:space="preserve">The Spring framework has a good Bean Validation integration. It is e.g. possible to validate an incoming request inside a </w:t>
+      </w:r>
+      <w:proofErr w:type="spellStart"/>
+      <w:r>
+        <w:rPr>
+          <w:rStyle w:val="HTML1"/>
+          <w:rFonts w:eastAsiaTheme="minorEastAsia"/>
+        </w:rPr>
+        <w:t>RestController</w:t>
+      </w:r>
+      <w:proofErr w:type="spellEnd"/>
+      <w:r>
+        <w:t xml:space="preserve"> by adding the </w:t>
+      </w:r>
+      <w:r>
+        <w:rPr>
+          <w:rStyle w:val="HTML1"/>
+          <w:rFonts w:eastAsiaTheme="minorEastAsia"/>
+        </w:rPr>
+        <w:t>@Valid</w:t>
+      </w:r>
+      <w:r>
+        <w:t xml:space="preserve"> annotation to the request parameter. </w:t>
+      </w:r>
+    </w:p>
+    <w:p>
+      <w:pPr>
+        <w:rPr>
+          <w:noProof/>
+        </w:rPr>
+      </w:pPr>
+    </w:p>
+    <w:p>
+      <w:r>
+        <w:rPr>
+          <w:noProof/>
         </w:rPr>
         <w:drawing>
-          <wp:inline distT="0" distB="0" distL="0" distR="0" wp14:anchorId="437C746B" wp14:editId="17BB9E35">
-            <wp:extent cx="6418580" cy="4738370"/>
-            <wp:effectExtent l="0" t="0" r="1270" b="5080"/>
-            <wp:docPr id="18" name="图片 18"/>
-            <wp:cNvGraphicFramePr>
-              <a:graphicFrameLocks xmlns:a="http://schemas.openxmlformats.org/drawingml/2006/main" noChangeAspect="1"/>
-            </wp:cNvGraphicFramePr>
-            <a:graphic xmlns:a="http://schemas.openxmlformats.org/drawingml/2006/main">
-              <a:graphicData uri="http://schemas.openxmlformats.org/drawingml/2006/picture">
-                <pic:pic xmlns:pic="http://schemas.openxmlformats.org/drawingml/2006/picture">
-                  <pic:nvPicPr>
-                    <pic:cNvPr id="1" name=""/>
-                    <pic:cNvPicPr/>
-                  </pic:nvPicPr>
-                  <pic:blipFill>
-                    <a:blip r:embed="rId18"/>
-                    <a:stretch>
-                      <a:fillRect/>
-                    </a:stretch>
-                  </pic:blipFill>
-                  <pic:spPr>
-                    <a:xfrm>
-                      <a:off x="0" y="0"/>
-                      <a:ext cx="6418580" cy="4738370"/>
-                    </a:xfrm>
-                    <a:prstGeom prst="rect">
-                      <a:avLst/>
-                    </a:prstGeom>
-                  </pic:spPr>
-                </pic:pic>
-              </a:graphicData>
-            </a:graphic>
-          </wp:inline>
-        </w:drawing>
-      </w:r>
-    </w:p>
-    <w:p>
-      <w:pPr>
-        <w:rPr>
-          <w:sz w:val="24"/>
-          <w:szCs w:val="24"/>
-        </w:rPr>
-      </w:pPr>
-    </w:p>
-    <w:p>
-      <w:pPr>
-        <w:rPr>
-          <w:sz w:val="24"/>
-          <w:szCs w:val="24"/>
-        </w:rPr>
-      </w:pPr>
-      <w:r>
-        <w:rPr>
-          <w:sz w:val="24"/>
-          <w:szCs w:val="24"/>
-        </w:rPr>
-        <w:t>1. Turn on Spring Security's features with the @</w:t>
-      </w:r>
-      <w:proofErr w:type="spellStart"/>
-      <w:r>
-        <w:rPr>
-          <w:sz w:val="24"/>
-          <w:szCs w:val="24"/>
-        </w:rPr>
-        <w:t>EnableWebSecurity</w:t>
-      </w:r>
-      <w:proofErr w:type="spellEnd"/>
-      <w:r>
-        <w:rPr>
-          <w:sz w:val="24"/>
-          <w:szCs w:val="24"/>
-        </w:rPr>
-        <w:t xml:space="preserve"> annotation. Using the @</w:t>
-      </w:r>
-      <w:proofErr w:type="spellStart"/>
-      <w:proofErr w:type="gramStart"/>
-      <w:r>
-        <w:rPr>
-          <w:sz w:val="24"/>
-          <w:szCs w:val="24"/>
-        </w:rPr>
-        <w:t>EnableGlobalMethodSecurity</w:t>
-      </w:r>
-      <w:proofErr w:type="spellEnd"/>
-      <w:r>
-        <w:rPr>
-          <w:sz w:val="24"/>
-          <w:szCs w:val="24"/>
-        </w:rPr>
-        <w:t>(</w:t>
-      </w:r>
-      <w:proofErr w:type="spellStart"/>
-      <w:proofErr w:type="gramEnd"/>
-      <w:r>
-        <w:rPr>
-          <w:sz w:val="24"/>
-          <w:szCs w:val="24"/>
-        </w:rPr>
-        <w:t>prePostEnabled</w:t>
-      </w:r>
-      <w:proofErr w:type="spellEnd"/>
-      <w:r>
-        <w:rPr>
-          <w:sz w:val="24"/>
-          <w:szCs w:val="24"/>
-        </w:rPr>
-        <w:t xml:space="preserve"> = true) annotation, you can turn on annotations for security. </w:t>
-      </w:r>
-      <w:r>
-        <w:rPr>
-          <w:sz w:val="24"/>
-          <w:szCs w:val="24"/>
-        </w:rPr>
-        <w:t>We</w:t>
-      </w:r>
-      <w:r>
-        <w:rPr>
-          <w:sz w:val="24"/>
-          <w:szCs w:val="24"/>
-        </w:rPr>
-        <w:t xml:space="preserve"> can use @</w:t>
-      </w:r>
-      <w:proofErr w:type="spellStart"/>
-      <w:r>
-        <w:rPr>
-          <w:sz w:val="24"/>
-          <w:szCs w:val="24"/>
-        </w:rPr>
-        <w:t>PreAuthorize</w:t>
-      </w:r>
-      <w:proofErr w:type="spellEnd"/>
-      <w:r>
-        <w:rPr>
-          <w:sz w:val="24"/>
-          <w:szCs w:val="24"/>
-        </w:rPr>
-        <w:t>, @</w:t>
-      </w:r>
-      <w:proofErr w:type="spellStart"/>
-      <w:r>
-        <w:rPr>
-          <w:sz w:val="24"/>
-          <w:szCs w:val="24"/>
-        </w:rPr>
-        <w:t>PreFilter</w:t>
-      </w:r>
-      <w:proofErr w:type="spellEnd"/>
-      <w:r>
-        <w:rPr>
-          <w:sz w:val="24"/>
-          <w:szCs w:val="24"/>
-        </w:rPr>
-        <w:t xml:space="preserve"> annotations for methods that require permission control.</w:t>
-      </w:r>
-    </w:p>
-    <w:p>
-      <w:pPr>
-        <w:rPr>
-          <w:sz w:val="24"/>
-          <w:szCs w:val="24"/>
-        </w:rPr>
-      </w:pPr>
-    </w:p>
-    <w:p>
-      <w:pPr>
-        <w:rPr>
-          <w:sz w:val="24"/>
-          <w:szCs w:val="24"/>
-        </w:rPr>
-      </w:pPr>
-    </w:p>
-    <w:p>
-      <w:pPr>
-        <w:rPr>
-          <w:sz w:val="24"/>
-          <w:szCs w:val="24"/>
-        </w:rPr>
-      </w:pPr>
-      <w:r>
-        <w:rPr>
-          <w:sz w:val="24"/>
-          <w:szCs w:val="24"/>
-        </w:rPr>
-        <w:t xml:space="preserve">2.extends extends the </w:t>
-      </w:r>
-      <w:proofErr w:type="spellStart"/>
-      <w:r>
-        <w:rPr>
-          <w:sz w:val="24"/>
-          <w:szCs w:val="24"/>
-        </w:rPr>
-        <w:t>WebSecurityConfigurerAdapter</w:t>
-      </w:r>
-      <w:proofErr w:type="spellEnd"/>
-      <w:r>
-        <w:rPr>
-          <w:sz w:val="24"/>
-          <w:szCs w:val="24"/>
-        </w:rPr>
-        <w:t xml:space="preserve"> class and overrides its methods to set some web security details. </w:t>
-      </w:r>
-      <w:r>
-        <w:rPr>
-          <w:sz w:val="24"/>
-          <w:szCs w:val="24"/>
-        </w:rPr>
-        <w:t>We</w:t>
-      </w:r>
-      <w:r>
-        <w:rPr>
-          <w:sz w:val="24"/>
-          <w:szCs w:val="24"/>
-        </w:rPr>
-        <w:t xml:space="preserve"> combine the @</w:t>
-      </w:r>
-      <w:proofErr w:type="spellStart"/>
-      <w:r>
-        <w:rPr>
-          <w:sz w:val="24"/>
-          <w:szCs w:val="24"/>
-        </w:rPr>
-        <w:t>EnableWebSecurity</w:t>
-      </w:r>
-      <w:proofErr w:type="spellEnd"/>
-      <w:r>
-        <w:rPr>
-          <w:sz w:val="24"/>
-          <w:szCs w:val="24"/>
-        </w:rPr>
-        <w:t xml:space="preserve"> annotation with the inherited </w:t>
-      </w:r>
-      <w:proofErr w:type="spellStart"/>
-      <w:r>
-        <w:rPr>
-          <w:sz w:val="24"/>
-          <w:szCs w:val="24"/>
-        </w:rPr>
-        <w:t>WebSecurityConfigurerAdapter</w:t>
-      </w:r>
-      <w:proofErr w:type="spellEnd"/>
-      <w:r>
-        <w:rPr>
-          <w:sz w:val="24"/>
-          <w:szCs w:val="24"/>
-        </w:rPr>
-        <w:t xml:space="preserve"> to add web-based security to our system.</w:t>
-      </w:r>
-    </w:p>
-    <w:p>
-      <w:pPr>
-        <w:rPr>
-          <w:sz w:val="24"/>
-          <w:szCs w:val="24"/>
-        </w:rPr>
-      </w:pPr>
-    </w:p>
-    <w:p>
-      <w:pPr>
-        <w:rPr>
-          <w:sz w:val="24"/>
-          <w:szCs w:val="24"/>
-        </w:rPr>
-      </w:pPr>
-    </w:p>
-    <w:p>
-      <w:pPr>
-        <w:rPr>
-          <w:sz w:val="24"/>
-          <w:szCs w:val="24"/>
-        </w:rPr>
-      </w:pPr>
-      <w:r>
-        <w:rPr>
-          <w:sz w:val="24"/>
-          <w:szCs w:val="24"/>
-        </w:rPr>
-        <w:t xml:space="preserve">3. In the </w:t>
-      </w:r>
-      <w:proofErr w:type="gramStart"/>
-      <w:r>
-        <w:rPr>
-          <w:sz w:val="24"/>
-          <w:szCs w:val="24"/>
-        </w:rPr>
-        <w:t>configure(</w:t>
-      </w:r>
-      <w:proofErr w:type="spellStart"/>
-      <w:proofErr w:type="gramEnd"/>
-      <w:r>
-        <w:rPr>
-          <w:sz w:val="24"/>
-          <w:szCs w:val="24"/>
-        </w:rPr>
-        <w:t>HttpSecurity</w:t>
-      </w:r>
-      <w:proofErr w:type="spellEnd"/>
-      <w:r>
-        <w:rPr>
-          <w:sz w:val="24"/>
-          <w:szCs w:val="24"/>
-        </w:rPr>
-        <w:t xml:space="preserve"> http) method, the default authentication code is:</w:t>
-      </w:r>
-    </w:p>
-    <w:p>
-      <w:pPr>
-        <w:ind w:left="720"/>
-        <w:rPr>
-          <w:sz w:val="24"/>
-          <w:szCs w:val="24"/>
-        </w:rPr>
-      </w:pPr>
-      <w:r>
-        <w:rPr>
-          <w:sz w:val="24"/>
-          <w:szCs w:val="24"/>
-        </w:rPr>
-        <w:drawing>
-          <wp:inline distT="0" distB="0" distL="0" distR="0" wp14:anchorId="423B05BF" wp14:editId="6D584B92">
-            <wp:extent cx="3708591" cy="1600282"/>
-            <wp:effectExtent l="0" t="0" r="6350" b="0"/>
-            <wp:docPr id="15" name="图片 15"/>
+          <wp:inline distT="0" distB="0" distL="0" distR="0" wp14:anchorId="01E8B142" wp14:editId="56E4E0A1">
+            <wp:extent cx="5486400" cy="4333875"/>
+            <wp:effectExtent l="0" t="0" r="0" b="9525"/>
+            <wp:docPr id="14" name="图片 14"/>
             <wp:cNvGraphicFramePr>
               <a:graphicFrameLocks xmlns:a="http://schemas.openxmlformats.org/drawingml/2006/main" noChangeAspect="1"/>
             </wp:cNvGraphicFramePr>
@@ -6247,7 +5919,7 @@
                   <pic:spPr>
                     <a:xfrm>
                       <a:off x="0" y="0"/>
-                      <a:ext cx="3708591" cy="1600282"/>
+                      <a:ext cx="5486400" cy="4333875"/>
                     </a:xfrm>
                     <a:prstGeom prst="rect">
                       <a:avLst/>
@@ -6260,45 +5932,24 @@
         </w:drawing>
       </w:r>
     </w:p>
-    <w:p>
-      <w:pPr>
-        <w:rPr>
-          <w:sz w:val="24"/>
-          <w:szCs w:val="24"/>
-        </w:rPr>
-      </w:pPr>
-    </w:p>
-    <w:p>
-      <w:pPr>
-        <w:rPr>
-          <w:sz w:val="24"/>
-          <w:szCs w:val="24"/>
-        </w:rPr>
-      </w:pPr>
-      <w:r>
-        <w:rPr>
-          <w:sz w:val="24"/>
-          <w:szCs w:val="24"/>
+    <w:p/>
+    <w:p/>
+    <w:p>
+      <w:pPr>
+        <w:pStyle w:val="4"/>
+        <w:rPr>
+          <w:i/>
+        </w:rPr>
+      </w:pPr>
+      <w:proofErr w:type="spellStart"/>
+      <w:r>
+        <w:rPr>
+          <w:i/>
         </w:rPr>
         <w:lastRenderedPageBreak/>
-        <w:t xml:space="preserve">From the method name we can basically understand the function of these methods. The default login page above is the default login password authentication page for </w:t>
-      </w:r>
-      <w:proofErr w:type="spellStart"/>
-      <w:r>
-        <w:rPr>
-          <w:sz w:val="24"/>
-          <w:szCs w:val="24"/>
-        </w:rPr>
-        <w:t>SpringBoot</w:t>
+        <w:t>SecurityConfig</w:t>
       </w:r>
       <w:proofErr w:type="spellEnd"/>
-      <w:r>
-        <w:rPr>
-          <w:sz w:val="24"/>
-          <w:szCs w:val="24"/>
-        </w:rPr>
-        <w:t>. Its source code is as follows:</w:t>
-      </w:r>
     </w:p>
     <w:p>
       <w:pPr>
@@ -6313,10 +5964,10 @@
           <w:szCs w:val="24"/>
         </w:rPr>
         <w:drawing>
-          <wp:inline distT="0" distB="0" distL="0" distR="0" wp14:anchorId="43389377" wp14:editId="40B3BDC0">
-            <wp:extent cx="6418580" cy="2202815"/>
-            <wp:effectExtent l="0" t="0" r="1270" b="6985"/>
-            <wp:docPr id="19" name="图片 19"/>
+          <wp:inline distT="0" distB="0" distL="0" distR="0" wp14:anchorId="437C746B" wp14:editId="17BB9E35">
+            <wp:extent cx="6418580" cy="4738370"/>
+            <wp:effectExtent l="0" t="0" r="1270" b="5080"/>
+            <wp:docPr id="18" name="图片 18"/>
             <wp:cNvGraphicFramePr>
               <a:graphicFrameLocks xmlns:a="http://schemas.openxmlformats.org/drawingml/2006/main" noChangeAspect="1"/>
             </wp:cNvGraphicFramePr>
@@ -6336,7 +5987,7 @@
                   <pic:spPr>
                     <a:xfrm>
                       <a:off x="0" y="0"/>
-                      <a:ext cx="6418580" cy="2202815"/>
+                      <a:ext cx="6418580" cy="4738370"/>
                     </a:xfrm>
                     <a:prstGeom prst="rect">
                       <a:avLst/>
@@ -6359,64 +6010,17 @@
     </w:p>
     <w:p>
       <w:pPr>
-        <w:pStyle w:val="1"/>
-        <w:spacing w:line="480" w:lineRule="auto"/>
-        <w:rPr>
-          <w:sz w:val="32"/>
-          <w:szCs w:val="32"/>
-        </w:rPr>
-      </w:pPr>
-      <w:bookmarkStart w:id="11" w:name="_Toc511815117"/>
-      <w:r>
-        <w:rPr>
-          <w:sz w:val="32"/>
-          <w:szCs w:val="32"/>
-        </w:rPr>
-        <w:t>Recommendations</w:t>
-      </w:r>
-      <w:r>
-        <w:rPr>
-          <w:sz w:val="32"/>
-          <w:szCs w:val="32"/>
-        </w:rPr>
-        <w:t xml:space="preserve"> for Future Development</w:t>
-      </w:r>
-      <w:bookmarkEnd w:id="11"/>
-    </w:p>
-    <w:p>
-      <w:pPr>
-        <w:pStyle w:val="4"/>
-        <w:rPr>
-          <w:i/>
-        </w:rPr>
-      </w:pPr>
-      <w:r>
-        <w:rPr>
-          <w:i/>
-        </w:rPr>
-        <w:t>Better Design Plan and Scheduling</w:t>
-      </w:r>
-    </w:p>
-    <w:p>
-      <w:pPr>
-        <w:rPr>
-          <w:sz w:val="24"/>
-          <w:szCs w:val="24"/>
-        </w:rPr>
-      </w:pPr>
-      <w:r>
-        <w:rPr>
-          <w:sz w:val="24"/>
-          <w:szCs w:val="24"/>
-        </w:rPr>
-        <w:t>I</w:t>
-      </w:r>
-      <w:r>
-        <w:rPr>
-          <w:sz w:val="24"/>
-          <w:szCs w:val="24"/>
-        </w:rPr>
-        <w:t xml:space="preserve"> would </w:t>
+        <w:rPr>
+          <w:sz w:val="24"/>
+          <w:szCs w:val="24"/>
+        </w:rPr>
+      </w:pPr>
+      <w:r>
+        <w:rPr>
+          <w:sz w:val="24"/>
+          <w:szCs w:val="24"/>
+        </w:rPr>
+        <w:t>1. Turn on Spring Security's features with the @</w:t>
       </w:r>
       <w:proofErr w:type="spellStart"/>
       <w:r>
@@ -6424,7 +6028,7 @@
           <w:sz w:val="24"/>
           <w:szCs w:val="24"/>
         </w:rPr>
-        <w:t>definatly</w:t>
+        <w:t>EnableWebSecurity</w:t>
       </w:r>
       <w:proofErr w:type="spellEnd"/>
       <w:r>
@@ -6432,38 +6036,16 @@
           <w:sz w:val="24"/>
           <w:szCs w:val="24"/>
         </w:rPr>
-        <w:t xml:space="preserve"> recommend investing time into design planning of a project and well thought out scheduling plan for tasks to be accomplished.</w:t>
-      </w:r>
-    </w:p>
-    <w:p>
-      <w:pPr>
-        <w:rPr>
-          <w:sz w:val="24"/>
-          <w:szCs w:val="24"/>
-        </w:rPr>
-      </w:pPr>
-    </w:p>
-    <w:p>
-      <w:pPr>
-        <w:rPr>
-          <w:sz w:val="24"/>
-          <w:szCs w:val="24"/>
-        </w:rPr>
-      </w:pPr>
-      <w:r>
-        <w:rPr>
-          <w:sz w:val="24"/>
-          <w:szCs w:val="24"/>
-        </w:rPr>
-        <w:t xml:space="preserve">Important aspect is gathering of business requirements, what program should be able to do and what client want it to do. </w:t>
+        <w:t xml:space="preserve"> annotation. Using the @</w:t>
       </w:r>
       <w:proofErr w:type="spellStart"/>
-      <w:r>
-        <w:rPr>
-          <w:sz w:val="24"/>
-          <w:szCs w:val="24"/>
-        </w:rPr>
-        <w:t>Than</w:t>
+      <w:proofErr w:type="gramStart"/>
+      <w:r>
+        <w:rPr>
+          <w:sz w:val="24"/>
+          <w:szCs w:val="24"/>
+        </w:rPr>
+        <w:t>EnableGlobalMethodSecurity</w:t>
       </w:r>
       <w:proofErr w:type="spellEnd"/>
       <w:r>
@@ -6471,118 +6053,16 @@
           <w:sz w:val="24"/>
           <w:szCs w:val="24"/>
         </w:rPr>
-        <w:t xml:space="preserve">, from our experience of developing this project, it is much easier to pick a stack of technologies and plan design, and architecture for the project. </w:t>
-      </w:r>
-    </w:p>
-    <w:p>
-      <w:pPr>
-        <w:rPr>
-          <w:sz w:val="24"/>
-          <w:szCs w:val="24"/>
-        </w:rPr>
-      </w:pPr>
-    </w:p>
-    <w:p>
-      <w:pPr>
-        <w:rPr>
-          <w:sz w:val="24"/>
-          <w:szCs w:val="24"/>
-        </w:rPr>
-      </w:pPr>
-      <w:r>
-        <w:rPr>
-          <w:sz w:val="24"/>
-          <w:szCs w:val="24"/>
-        </w:rPr>
-        <w:t>Following a schedule improves performance, saves time and money, because developers know exactly what should be done and by when. Development cycle can be broken up into milestones that indicates the state of development cycle.</w:t>
-      </w:r>
-    </w:p>
-    <w:p>
-      <w:pPr>
-        <w:rPr>
-          <w:sz w:val="24"/>
-          <w:szCs w:val="24"/>
-        </w:rPr>
-      </w:pPr>
-    </w:p>
-    <w:p>
-      <w:pPr>
-        <w:pStyle w:val="4"/>
-        <w:rPr>
-          <w:i/>
-        </w:rPr>
-      </w:pPr>
-      <w:r>
-        <w:rPr>
-          <w:i/>
-        </w:rPr>
-        <w:t>Des</w:t>
-      </w:r>
-      <w:r>
-        <w:rPr>
-          <w:i/>
-        </w:rPr>
-        <w:t>irable functionalities</w:t>
-      </w:r>
-    </w:p>
-    <w:p>
-      <w:pPr>
-        <w:numPr>
-          <w:ilvl w:val="0"/>
-          <w:numId w:val="19"/>
-        </w:numPr>
-        <w:rPr>
-          <w:sz w:val="24"/>
-          <w:szCs w:val="24"/>
-        </w:rPr>
-      </w:pPr>
-      <w:r>
-        <w:rPr>
-          <w:sz w:val="24"/>
-          <w:szCs w:val="24"/>
-        </w:rPr>
-        <w:t xml:space="preserve">Add the </w:t>
-      </w:r>
-      <w:r>
-        <w:rPr>
-          <w:sz w:val="24"/>
-          <w:szCs w:val="24"/>
-        </w:rPr>
-        <w:t>R</w:t>
-      </w:r>
-      <w:r>
-        <w:rPr>
-          <w:sz w:val="24"/>
-          <w:szCs w:val="24"/>
-        </w:rPr>
-        <w:t>esearch function for user can easier to find their diary.</w:t>
-      </w:r>
-    </w:p>
-    <w:p>
-      <w:pPr>
-        <w:numPr>
-          <w:ilvl w:val="0"/>
-          <w:numId w:val="19"/>
-        </w:numPr>
-        <w:rPr>
-          <w:sz w:val="24"/>
-          <w:szCs w:val="24"/>
-        </w:rPr>
-      </w:pPr>
-      <w:r>
-        <w:rPr>
-          <w:sz w:val="24"/>
-          <w:szCs w:val="24"/>
-        </w:rPr>
-        <w:t xml:space="preserve">Add </w:t>
+        <w:t>(</w:t>
       </w:r>
       <w:proofErr w:type="spellStart"/>
-      <w:r>
-        <w:rPr>
-          <w:sz w:val="24"/>
-          <w:szCs w:val="24"/>
-        </w:rPr>
-        <w:t>emai</w:t>
+      <w:proofErr w:type="gramEnd"/>
+      <w:r>
+        <w:rPr>
+          <w:sz w:val="24"/>
+          <w:szCs w:val="24"/>
+        </w:rPr>
+        <w:t>prePostEnabled</w:t>
       </w:r>
       <w:proofErr w:type="spellEnd"/>
       <w:r>
@@ -6590,7 +6070,177 @@
           <w:sz w:val="24"/>
           <w:szCs w:val="24"/>
         </w:rPr>
-        <w:t xml:space="preserve"> validate and if user forgot their password they can use their email address to find their password </w:t>
+        <w:t xml:space="preserve"> = true) annotation, you can turn on annotations for security. </w:t>
+      </w:r>
+      <w:r>
+        <w:rPr>
+          <w:sz w:val="24"/>
+          <w:szCs w:val="24"/>
+        </w:rPr>
+        <w:t>We</w:t>
+      </w:r>
+      <w:r>
+        <w:rPr>
+          <w:sz w:val="24"/>
+          <w:szCs w:val="24"/>
+        </w:rPr>
+        <w:t xml:space="preserve"> can use @</w:t>
+      </w:r>
+      <w:proofErr w:type="spellStart"/>
+      <w:r>
+        <w:rPr>
+          <w:sz w:val="24"/>
+          <w:szCs w:val="24"/>
+        </w:rPr>
+        <w:t>PreAuthorize</w:t>
+      </w:r>
+      <w:proofErr w:type="spellEnd"/>
+      <w:r>
+        <w:rPr>
+          <w:sz w:val="24"/>
+          <w:szCs w:val="24"/>
+        </w:rPr>
+        <w:t>, @</w:t>
+      </w:r>
+      <w:proofErr w:type="spellStart"/>
+      <w:r>
+        <w:rPr>
+          <w:sz w:val="24"/>
+          <w:szCs w:val="24"/>
+        </w:rPr>
+        <w:t>PreFilter</w:t>
+      </w:r>
+      <w:proofErr w:type="spellEnd"/>
+      <w:r>
+        <w:rPr>
+          <w:sz w:val="24"/>
+          <w:szCs w:val="24"/>
+        </w:rPr>
+        <w:t xml:space="preserve"> annotations for methods that require permission control.</w:t>
+      </w:r>
+    </w:p>
+    <w:p>
+      <w:pPr>
+        <w:rPr>
+          <w:sz w:val="24"/>
+          <w:szCs w:val="24"/>
+        </w:rPr>
+      </w:pPr>
+    </w:p>
+    <w:p>
+      <w:pPr>
+        <w:rPr>
+          <w:sz w:val="24"/>
+          <w:szCs w:val="24"/>
+        </w:rPr>
+      </w:pPr>
+    </w:p>
+    <w:p>
+      <w:pPr>
+        <w:rPr>
+          <w:sz w:val="24"/>
+          <w:szCs w:val="24"/>
+        </w:rPr>
+      </w:pPr>
+      <w:r>
+        <w:rPr>
+          <w:sz w:val="24"/>
+          <w:szCs w:val="24"/>
+        </w:rPr>
+        <w:t xml:space="preserve">2.extends extends the </w:t>
+      </w:r>
+      <w:proofErr w:type="spellStart"/>
+      <w:r>
+        <w:rPr>
+          <w:sz w:val="24"/>
+          <w:szCs w:val="24"/>
+        </w:rPr>
+        <w:t>WebSecurityConfigurerAdapter</w:t>
+      </w:r>
+      <w:proofErr w:type="spellEnd"/>
+      <w:r>
+        <w:rPr>
+          <w:sz w:val="24"/>
+          <w:szCs w:val="24"/>
+        </w:rPr>
+        <w:t xml:space="preserve"> class and overrides its methods to set some web security details. </w:t>
+      </w:r>
+      <w:r>
+        <w:rPr>
+          <w:sz w:val="24"/>
+          <w:szCs w:val="24"/>
+        </w:rPr>
+        <w:t>We</w:t>
+      </w:r>
+      <w:r>
+        <w:rPr>
+          <w:sz w:val="24"/>
+          <w:szCs w:val="24"/>
+        </w:rPr>
+        <w:t xml:space="preserve"> combine the @</w:t>
+      </w:r>
+      <w:proofErr w:type="spellStart"/>
+      <w:r>
+        <w:rPr>
+          <w:sz w:val="24"/>
+          <w:szCs w:val="24"/>
+        </w:rPr>
+        <w:t>EnableWebSecurity</w:t>
+      </w:r>
+      <w:proofErr w:type="spellEnd"/>
+      <w:r>
+        <w:rPr>
+          <w:sz w:val="24"/>
+          <w:szCs w:val="24"/>
+        </w:rPr>
+        <w:t xml:space="preserve"> annotation with the inherited </w:t>
+      </w:r>
+      <w:proofErr w:type="spellStart"/>
+      <w:r>
+        <w:rPr>
+          <w:sz w:val="24"/>
+          <w:szCs w:val="24"/>
+        </w:rPr>
+        <w:t>WebSecurityConfigurerAdapter</w:t>
+      </w:r>
+      <w:proofErr w:type="spellEnd"/>
+      <w:r>
+        <w:rPr>
+          <w:sz w:val="24"/>
+          <w:szCs w:val="24"/>
+        </w:rPr>
+        <w:t xml:space="preserve"> to add web-based security to our system.</w:t>
+      </w:r>
+    </w:p>
+    <w:p>
+      <w:pPr>
+        <w:rPr>
+          <w:sz w:val="24"/>
+          <w:szCs w:val="24"/>
+        </w:rPr>
+      </w:pPr>
+    </w:p>
+    <w:p>
+      <w:pPr>
+        <w:rPr>
+          <w:sz w:val="24"/>
+          <w:szCs w:val="24"/>
+        </w:rPr>
+      </w:pPr>
+    </w:p>
+    <w:p>
+      <w:pPr>
+        <w:rPr>
+          <w:sz w:val="24"/>
+          <w:szCs w:val="24"/>
+        </w:rPr>
+      </w:pPr>
+      <w:r>
+        <w:rPr>
+          <w:sz w:val="24"/>
+          <w:szCs w:val="24"/>
+        </w:rPr>
+        <w:t xml:space="preserve">3. In the </w:t>
       </w:r>
       <w:proofErr w:type="gramStart"/>
       <w:r>
@@ -6598,42 +6248,16 @@
           <w:sz w:val="24"/>
           <w:szCs w:val="24"/>
         </w:rPr>
-        <w:t>and also</w:t>
-      </w:r>
+        <w:t>configure(</w:t>
+      </w:r>
+      <w:proofErr w:type="spellStart"/>
       <w:proofErr w:type="gramEnd"/>
       <w:r>
         <w:rPr>
           <w:sz w:val="24"/>
           <w:szCs w:val="24"/>
         </w:rPr>
-        <w:t xml:space="preserve"> can reset their password.</w:t>
-      </w:r>
-    </w:p>
-    <w:p>
-      <w:pPr>
-        <w:numPr>
-          <w:ilvl w:val="0"/>
-          <w:numId w:val="19"/>
-        </w:numPr>
-        <w:rPr>
-          <w:sz w:val="24"/>
-          <w:szCs w:val="24"/>
-        </w:rPr>
-      </w:pPr>
-      <w:r>
-        <w:rPr>
-          <w:sz w:val="24"/>
-          <w:szCs w:val="24"/>
-        </w:rPr>
-        <w:t xml:space="preserve">Deploy this project to the </w:t>
-      </w:r>
-      <w:proofErr w:type="spellStart"/>
-      <w:r>
-        <w:rPr>
-          <w:sz w:val="24"/>
-          <w:szCs w:val="24"/>
-        </w:rPr>
-        <w:t>aws</w:t>
+        <w:t>HttpSecurity</w:t>
       </w:r>
       <w:proofErr w:type="spellEnd"/>
       <w:r>
@@ -6641,187 +6265,27 @@
           <w:sz w:val="24"/>
           <w:szCs w:val="24"/>
         </w:rPr>
-        <w:t xml:space="preserve"> (cloud) so that can use it anywhere </w:t>
-      </w:r>
-    </w:p>
-    <w:p>
-      <w:pPr>
-        <w:rPr>
-          <w:sz w:val="24"/>
-          <w:szCs w:val="24"/>
-        </w:rPr>
-      </w:pPr>
-    </w:p>
-    <w:p>
-      <w:pPr>
-        <w:rPr>
-          <w:sz w:val="24"/>
-          <w:szCs w:val="24"/>
-        </w:rPr>
-      </w:pPr>
-    </w:p>
-    <w:p>
-      <w:pPr>
-        <w:rPr>
-          <w:sz w:val="24"/>
-          <w:szCs w:val="24"/>
-        </w:rPr>
-      </w:pPr>
-    </w:p>
-    <w:p>
-      <w:pPr>
-        <w:rPr>
-          <w:sz w:val="24"/>
-          <w:szCs w:val="24"/>
-        </w:rPr>
-      </w:pPr>
-    </w:p>
-    <w:p>
-      <w:pPr>
-        <w:rPr>
-          <w:sz w:val="24"/>
-          <w:szCs w:val="24"/>
-        </w:rPr>
-      </w:pPr>
-    </w:p>
-    <w:p>
-      <w:pPr>
-        <w:rPr>
-          <w:sz w:val="24"/>
-          <w:szCs w:val="24"/>
-        </w:rPr>
-      </w:pPr>
-    </w:p>
-    <w:p>
-      <w:pPr>
-        <w:rPr>
-          <w:sz w:val="24"/>
-          <w:szCs w:val="24"/>
-        </w:rPr>
-      </w:pPr>
-    </w:p>
-    <w:p>
-      <w:pPr>
-        <w:rPr>
-          <w:sz w:val="24"/>
-          <w:szCs w:val="24"/>
-        </w:rPr>
-      </w:pPr>
-    </w:p>
-    <w:p>
-      <w:pPr>
-        <w:rPr>
-          <w:sz w:val="24"/>
-          <w:szCs w:val="24"/>
-        </w:rPr>
-      </w:pPr>
-    </w:p>
-    <w:p>
-      <w:pPr>
-        <w:rPr>
-          <w:sz w:val="24"/>
-          <w:szCs w:val="24"/>
-        </w:rPr>
-      </w:pPr>
-    </w:p>
-    <w:p>
-      <w:pPr>
-        <w:rPr>
-          <w:sz w:val="24"/>
-          <w:szCs w:val="24"/>
-        </w:rPr>
-      </w:pPr>
-    </w:p>
-    <w:p>
-      <w:pPr>
-        <w:rPr>
-          <w:sz w:val="24"/>
-          <w:szCs w:val="24"/>
-        </w:rPr>
-      </w:pPr>
-    </w:p>
-    <w:p>
-      <w:pPr>
-        <w:rPr>
-          <w:sz w:val="24"/>
-          <w:szCs w:val="24"/>
-        </w:rPr>
-      </w:pPr>
-    </w:p>
-    <w:p>
-      <w:pPr>
-        <w:rPr>
-          <w:sz w:val="24"/>
-          <w:szCs w:val="24"/>
-        </w:rPr>
-      </w:pPr>
-    </w:p>
-    <w:p>
-      <w:pPr>
-        <w:rPr>
-          <w:sz w:val="24"/>
-          <w:szCs w:val="24"/>
-        </w:rPr>
-      </w:pPr>
-    </w:p>
-    <w:p>
-      <w:pPr>
-        <w:rPr>
-          <w:sz w:val="24"/>
-          <w:szCs w:val="24"/>
-        </w:rPr>
-      </w:pPr>
-    </w:p>
-    <w:p>
-      <w:pPr>
-        <w:rPr>
-          <w:sz w:val="24"/>
-          <w:szCs w:val="24"/>
-        </w:rPr>
-      </w:pPr>
-    </w:p>
-    <w:p>
-      <w:pPr>
-        <w:pStyle w:val="1"/>
-        <w:rPr>
-          <w:sz w:val="32"/>
-          <w:szCs w:val="32"/>
-        </w:rPr>
-      </w:pPr>
-      <w:bookmarkStart w:id="12" w:name="_Toc511815118"/>
-      <w:r>
-        <w:rPr>
-          <w:sz w:val="32"/>
-          <w:szCs w:val="32"/>
-        </w:rPr>
-        <w:t>Debug</w:t>
-      </w:r>
-      <w:bookmarkEnd w:id="12"/>
-    </w:p>
-    <w:p>
-      <w:pPr>
-        <w:rPr>
-          <w:sz w:val="24"/>
-          <w:szCs w:val="24"/>
-        </w:rPr>
-      </w:pPr>
-    </w:p>
-    <w:p>
-      <w:pPr>
-        <w:rPr>
-          <w:sz w:val="24"/>
-          <w:szCs w:val="24"/>
-        </w:rPr>
-      </w:pPr>
-      <w:r>
-        <w:rPr>
-          <w:noProof/>
+        <w:t xml:space="preserve"> http) method, the default authentication code is:</w:t>
+      </w:r>
+    </w:p>
+    <w:p>
+      <w:pPr>
+        <w:ind w:left="720"/>
+        <w:rPr>
+          <w:sz w:val="24"/>
+          <w:szCs w:val="24"/>
+        </w:rPr>
+      </w:pPr>
+      <w:r>
+        <w:rPr>
+          <w:sz w:val="24"/>
+          <w:szCs w:val="24"/>
         </w:rPr>
         <w:drawing>
-          <wp:inline distT="0" distB="0" distL="0" distR="0" wp14:anchorId="3360F7F3" wp14:editId="2A14F561">
-            <wp:extent cx="3365673" cy="1994002"/>
-            <wp:effectExtent l="0" t="0" r="6350" b="6350"/>
-            <wp:docPr id="5" name="图片 5"/>
+          <wp:inline distT="0" distB="0" distL="0" distR="0" wp14:anchorId="423B05BF" wp14:editId="6D584B92">
+            <wp:extent cx="3708591" cy="1600282"/>
+            <wp:effectExtent l="0" t="0" r="6350" b="0"/>
+            <wp:docPr id="15" name="图片 15"/>
             <wp:cNvGraphicFramePr>
               <a:graphicFrameLocks xmlns:a="http://schemas.openxmlformats.org/drawingml/2006/main" noChangeAspect="1"/>
             </wp:cNvGraphicFramePr>
@@ -6841,7 +6305,7 @@
                   <pic:spPr>
                     <a:xfrm>
                       <a:off x="0" y="0"/>
-                      <a:ext cx="3365673" cy="1994002"/>
+                      <a:ext cx="3708591" cy="1600282"/>
                     </a:xfrm>
                     <a:prstGeom prst="rect">
                       <a:avLst/>
@@ -6863,91 +6327,54 @@
       </w:pPr>
     </w:p>
     <w:p>
-      <w:r>
-        <w:rPr>
-          <w:rFonts w:hint="eastAsia"/>
-        </w:rPr>
-        <w:t>n</w:t>
-      </w:r>
-      <w:r>
-        <w:t>eed</w:t>
-      </w:r>
-      <w:r>
-        <w:rPr>
-          <w:rFonts w:hint="eastAsia"/>
-        </w:rPr>
-        <w:t xml:space="preserve"> Transactiona</w:t>
-      </w:r>
-      <w:r>
-        <w:t xml:space="preserve">l - … </w:t>
-      </w:r>
-    </w:p>
-    <w:p>
-      <w:r>
-        <w:t>A</w:t>
-      </w:r>
-      <w:r>
-        <w:rPr>
-          <w:rFonts w:hint="eastAsia"/>
-        </w:rPr>
-        <w:t>nd</w:t>
-      </w:r>
-      <w:r>
-        <w:t xml:space="preserve"> </w:t>
-      </w:r>
-      <w:r>
-        <w:rPr>
-          <w:rFonts w:hint="eastAsia"/>
-        </w:rPr>
-        <w:t>Spring</w:t>
-      </w:r>
-      <w:r>
-        <w:t xml:space="preserve"> </w:t>
-      </w:r>
-      <w:r>
-        <w:rPr>
-          <w:rFonts w:hint="eastAsia"/>
-        </w:rPr>
-        <w:t>Data</w:t>
-      </w:r>
-      <w:r>
-        <w:rPr>
-          <w:rFonts w:hint="eastAsia"/>
-        </w:rPr>
-        <w:t xml:space="preserve"> </w:t>
-      </w:r>
-      <w:r>
-        <w:t>- …</w:t>
-      </w:r>
-    </w:p>
-    <w:p>
-      <w:r>
-        <w:t>Delete 2 lines</w:t>
-      </w:r>
-    </w:p>
-    <w:p>
-      <w:r>
-        <w:t>And then will have the Spring Data Repository of beans</w:t>
-      </w:r>
-      <w:bookmarkStart w:id="13" w:name="_GoBack"/>
-      <w:bookmarkEnd w:id="13"/>
-    </w:p>
-    <w:p>
-      <w:pPr>
-        <w:rPr>
-          <w:sz w:val="24"/>
-          <w:szCs w:val="24"/>
-        </w:rPr>
-      </w:pPr>
-      <w:r>
-        <w:rPr>
-          <w:noProof/>
+      <w:pPr>
+        <w:rPr>
+          <w:sz w:val="24"/>
+          <w:szCs w:val="24"/>
+        </w:rPr>
+      </w:pPr>
+      <w:r>
+        <w:rPr>
+          <w:sz w:val="24"/>
+          <w:szCs w:val="24"/>
+        </w:rPr>
+        <w:lastRenderedPageBreak/>
+        <w:t xml:space="preserve">From the method name we can basically understand the function of these methods. The default login page above is the default login password authentication page for </w:t>
+      </w:r>
+      <w:proofErr w:type="spellStart"/>
+      <w:r>
+        <w:rPr>
+          <w:sz w:val="24"/>
+          <w:szCs w:val="24"/>
+        </w:rPr>
+        <w:t>SpringBoot</w:t>
+      </w:r>
+      <w:proofErr w:type="spellEnd"/>
+      <w:r>
+        <w:rPr>
+          <w:sz w:val="24"/>
+          <w:szCs w:val="24"/>
+        </w:rPr>
+        <w:t>. Its source code is as follows:</w:t>
+      </w:r>
+    </w:p>
+    <w:p>
+      <w:pPr>
+        <w:rPr>
+          <w:sz w:val="24"/>
+          <w:szCs w:val="24"/>
+        </w:rPr>
+      </w:pPr>
+      <w:r>
+        <w:rPr>
+          <w:sz w:val="24"/>
+          <w:szCs w:val="24"/>
         </w:rPr>
         <w:drawing>
-          <wp:inline distT="0" distB="0" distL="0" distR="0" wp14:anchorId="1D0287E2" wp14:editId="0523BA8D">
-            <wp:extent cx="5486400" cy="2090420"/>
-            <wp:effectExtent l="0" t="0" r="0" b="5080"/>
-            <wp:docPr id="6" name="图片 6"/>
+          <wp:inline distT="0" distB="0" distL="0" distR="0" wp14:anchorId="43389377" wp14:editId="40B3BDC0">
+            <wp:extent cx="6418580" cy="2202815"/>
+            <wp:effectExtent l="0" t="0" r="1270" b="6985"/>
+            <wp:docPr id="19" name="图片 19"/>
             <wp:cNvGraphicFramePr>
               <a:graphicFrameLocks xmlns:a="http://schemas.openxmlformats.org/drawingml/2006/main" noChangeAspect="1"/>
             </wp:cNvGraphicFramePr>
@@ -6967,6 +6394,635 @@
                   <pic:spPr>
                     <a:xfrm>
                       <a:off x="0" y="0"/>
+                      <a:ext cx="6418580" cy="2202815"/>
+                    </a:xfrm>
+                    <a:prstGeom prst="rect">
+                      <a:avLst/>
+                    </a:prstGeom>
+                  </pic:spPr>
+                </pic:pic>
+              </a:graphicData>
+            </a:graphic>
+          </wp:inline>
+        </w:drawing>
+      </w:r>
+    </w:p>
+    <w:p>
+      <w:pPr>
+        <w:rPr>
+          <w:sz w:val="24"/>
+          <w:szCs w:val="24"/>
+        </w:rPr>
+      </w:pPr>
+    </w:p>
+    <w:p>
+      <w:pPr>
+        <w:pStyle w:val="1"/>
+        <w:spacing w:line="480" w:lineRule="auto"/>
+        <w:rPr>
+          <w:sz w:val="32"/>
+          <w:szCs w:val="32"/>
+        </w:rPr>
+      </w:pPr>
+      <w:bookmarkStart w:id="12" w:name="_Toc511815117"/>
+      <w:r>
+        <w:rPr>
+          <w:sz w:val="32"/>
+          <w:szCs w:val="32"/>
+        </w:rPr>
+        <w:t>Recommendations</w:t>
+      </w:r>
+      <w:r>
+        <w:rPr>
+          <w:sz w:val="32"/>
+          <w:szCs w:val="32"/>
+        </w:rPr>
+        <w:t xml:space="preserve"> for Future Development</w:t>
+      </w:r>
+      <w:bookmarkEnd w:id="12"/>
+    </w:p>
+    <w:p>
+      <w:pPr>
+        <w:pStyle w:val="4"/>
+        <w:rPr>
+          <w:i/>
+        </w:rPr>
+      </w:pPr>
+      <w:r>
+        <w:rPr>
+          <w:i/>
+        </w:rPr>
+        <w:t>Better Design Plan and Scheduling</w:t>
+      </w:r>
+    </w:p>
+    <w:p>
+      <w:pPr>
+        <w:rPr>
+          <w:sz w:val="24"/>
+          <w:szCs w:val="24"/>
+        </w:rPr>
+      </w:pPr>
+      <w:r>
+        <w:rPr>
+          <w:sz w:val="24"/>
+          <w:szCs w:val="24"/>
+        </w:rPr>
+        <w:t>I</w:t>
+      </w:r>
+      <w:r>
+        <w:rPr>
+          <w:sz w:val="24"/>
+          <w:szCs w:val="24"/>
+        </w:rPr>
+        <w:t xml:space="preserve"> would </w:t>
+      </w:r>
+      <w:proofErr w:type="spellStart"/>
+      <w:r>
+        <w:rPr>
+          <w:sz w:val="24"/>
+          <w:szCs w:val="24"/>
+        </w:rPr>
+        <w:t>definatly</w:t>
+      </w:r>
+      <w:proofErr w:type="spellEnd"/>
+      <w:r>
+        <w:rPr>
+          <w:sz w:val="24"/>
+          <w:szCs w:val="24"/>
+        </w:rPr>
+        <w:t xml:space="preserve"> recommend investing time into design planning of a project and well thought out scheduling plan for tasks to be accomplished.</w:t>
+      </w:r>
+    </w:p>
+    <w:p>
+      <w:pPr>
+        <w:rPr>
+          <w:sz w:val="24"/>
+          <w:szCs w:val="24"/>
+        </w:rPr>
+      </w:pPr>
+    </w:p>
+    <w:p>
+      <w:pPr>
+        <w:rPr>
+          <w:sz w:val="24"/>
+          <w:szCs w:val="24"/>
+        </w:rPr>
+      </w:pPr>
+      <w:r>
+        <w:rPr>
+          <w:sz w:val="24"/>
+          <w:szCs w:val="24"/>
+        </w:rPr>
+        <w:t xml:space="preserve">Important aspect is gathering of business requirements, what program should be able to do and what client want it to do. </w:t>
+      </w:r>
+      <w:proofErr w:type="spellStart"/>
+      <w:r>
+        <w:rPr>
+          <w:sz w:val="24"/>
+          <w:szCs w:val="24"/>
+        </w:rPr>
+        <w:t>Than</w:t>
+      </w:r>
+      <w:proofErr w:type="spellEnd"/>
+      <w:r>
+        <w:rPr>
+          <w:sz w:val="24"/>
+          <w:szCs w:val="24"/>
+        </w:rPr>
+        <w:t xml:space="preserve">, from our experience of developing this project, it is much easier to pick a stack of technologies and plan design, and architecture for the project. </w:t>
+      </w:r>
+    </w:p>
+    <w:p>
+      <w:pPr>
+        <w:rPr>
+          <w:sz w:val="24"/>
+          <w:szCs w:val="24"/>
+        </w:rPr>
+      </w:pPr>
+    </w:p>
+    <w:p>
+      <w:pPr>
+        <w:rPr>
+          <w:sz w:val="24"/>
+          <w:szCs w:val="24"/>
+        </w:rPr>
+      </w:pPr>
+      <w:r>
+        <w:rPr>
+          <w:sz w:val="24"/>
+          <w:szCs w:val="24"/>
+        </w:rPr>
+        <w:t>Following a schedule improves performance, saves time and money, because developers know exactly what should be done and by when. Development cycle can be broken up into milestones that indicates the state of development cycle.</w:t>
+      </w:r>
+    </w:p>
+    <w:p>
+      <w:pPr>
+        <w:rPr>
+          <w:sz w:val="24"/>
+          <w:szCs w:val="24"/>
+        </w:rPr>
+      </w:pPr>
+    </w:p>
+    <w:p>
+      <w:pPr>
+        <w:pStyle w:val="4"/>
+        <w:rPr>
+          <w:i/>
+        </w:rPr>
+      </w:pPr>
+      <w:r>
+        <w:rPr>
+          <w:i/>
+        </w:rPr>
+        <w:t>Des</w:t>
+      </w:r>
+      <w:r>
+        <w:rPr>
+          <w:i/>
+        </w:rPr>
+        <w:t>irable functionalities</w:t>
+      </w:r>
+    </w:p>
+    <w:p>
+      <w:pPr>
+        <w:numPr>
+          <w:ilvl w:val="0"/>
+          <w:numId w:val="19"/>
+        </w:numPr>
+        <w:rPr>
+          <w:sz w:val="24"/>
+          <w:szCs w:val="24"/>
+        </w:rPr>
+      </w:pPr>
+      <w:r>
+        <w:rPr>
+          <w:sz w:val="24"/>
+          <w:szCs w:val="24"/>
+        </w:rPr>
+        <w:t xml:space="preserve">Add the </w:t>
+      </w:r>
+      <w:r>
+        <w:rPr>
+          <w:sz w:val="24"/>
+          <w:szCs w:val="24"/>
+        </w:rPr>
+        <w:t>R</w:t>
+      </w:r>
+      <w:r>
+        <w:rPr>
+          <w:sz w:val="24"/>
+          <w:szCs w:val="24"/>
+        </w:rPr>
+        <w:t>esearch function for user can easier to find their diary.</w:t>
+      </w:r>
+    </w:p>
+    <w:p>
+      <w:pPr>
+        <w:numPr>
+          <w:ilvl w:val="0"/>
+          <w:numId w:val="19"/>
+        </w:numPr>
+        <w:rPr>
+          <w:sz w:val="24"/>
+          <w:szCs w:val="24"/>
+        </w:rPr>
+      </w:pPr>
+      <w:r>
+        <w:rPr>
+          <w:sz w:val="24"/>
+          <w:szCs w:val="24"/>
+        </w:rPr>
+        <w:t xml:space="preserve">Add </w:t>
+      </w:r>
+      <w:proofErr w:type="spellStart"/>
+      <w:r>
+        <w:rPr>
+          <w:sz w:val="24"/>
+          <w:szCs w:val="24"/>
+        </w:rPr>
+        <w:t>emai</w:t>
+      </w:r>
+      <w:proofErr w:type="spellEnd"/>
+      <w:r>
+        <w:rPr>
+          <w:sz w:val="24"/>
+          <w:szCs w:val="24"/>
+        </w:rPr>
+        <w:t xml:space="preserve"> validate and if user forgot their password they can use their email address to find their password </w:t>
+      </w:r>
+      <w:proofErr w:type="gramStart"/>
+      <w:r>
+        <w:rPr>
+          <w:sz w:val="24"/>
+          <w:szCs w:val="24"/>
+        </w:rPr>
+        <w:t>and also</w:t>
+      </w:r>
+      <w:proofErr w:type="gramEnd"/>
+      <w:r>
+        <w:rPr>
+          <w:sz w:val="24"/>
+          <w:szCs w:val="24"/>
+        </w:rPr>
+        <w:t xml:space="preserve"> can reset their password.</w:t>
+      </w:r>
+    </w:p>
+    <w:p>
+      <w:pPr>
+        <w:numPr>
+          <w:ilvl w:val="0"/>
+          <w:numId w:val="19"/>
+        </w:numPr>
+        <w:rPr>
+          <w:sz w:val="24"/>
+          <w:szCs w:val="24"/>
+        </w:rPr>
+      </w:pPr>
+      <w:r>
+        <w:rPr>
+          <w:sz w:val="24"/>
+          <w:szCs w:val="24"/>
+        </w:rPr>
+        <w:t xml:space="preserve">Deploy this project to the </w:t>
+      </w:r>
+      <w:proofErr w:type="spellStart"/>
+      <w:r>
+        <w:rPr>
+          <w:sz w:val="24"/>
+          <w:szCs w:val="24"/>
+        </w:rPr>
+        <w:t>aws</w:t>
+      </w:r>
+      <w:proofErr w:type="spellEnd"/>
+      <w:r>
+        <w:rPr>
+          <w:sz w:val="24"/>
+          <w:szCs w:val="24"/>
+        </w:rPr>
+        <w:t xml:space="preserve"> (cloud) so that can use it anywhere </w:t>
+      </w:r>
+    </w:p>
+    <w:p>
+      <w:pPr>
+        <w:rPr>
+          <w:sz w:val="24"/>
+          <w:szCs w:val="24"/>
+        </w:rPr>
+      </w:pPr>
+    </w:p>
+    <w:p>
+      <w:pPr>
+        <w:rPr>
+          <w:sz w:val="24"/>
+          <w:szCs w:val="24"/>
+        </w:rPr>
+      </w:pPr>
+    </w:p>
+    <w:p>
+      <w:pPr>
+        <w:rPr>
+          <w:sz w:val="24"/>
+          <w:szCs w:val="24"/>
+        </w:rPr>
+      </w:pPr>
+    </w:p>
+    <w:p>
+      <w:pPr>
+        <w:rPr>
+          <w:sz w:val="24"/>
+          <w:szCs w:val="24"/>
+        </w:rPr>
+      </w:pPr>
+    </w:p>
+    <w:p>
+      <w:pPr>
+        <w:rPr>
+          <w:sz w:val="24"/>
+          <w:szCs w:val="24"/>
+        </w:rPr>
+      </w:pPr>
+    </w:p>
+    <w:p>
+      <w:pPr>
+        <w:rPr>
+          <w:sz w:val="24"/>
+          <w:szCs w:val="24"/>
+        </w:rPr>
+      </w:pPr>
+    </w:p>
+    <w:p>
+      <w:pPr>
+        <w:rPr>
+          <w:sz w:val="24"/>
+          <w:szCs w:val="24"/>
+        </w:rPr>
+      </w:pPr>
+    </w:p>
+    <w:p>
+      <w:pPr>
+        <w:rPr>
+          <w:sz w:val="24"/>
+          <w:szCs w:val="24"/>
+        </w:rPr>
+      </w:pPr>
+    </w:p>
+    <w:p>
+      <w:pPr>
+        <w:rPr>
+          <w:sz w:val="24"/>
+          <w:szCs w:val="24"/>
+        </w:rPr>
+      </w:pPr>
+    </w:p>
+    <w:p>
+      <w:pPr>
+        <w:rPr>
+          <w:sz w:val="24"/>
+          <w:szCs w:val="24"/>
+        </w:rPr>
+      </w:pPr>
+    </w:p>
+    <w:p>
+      <w:pPr>
+        <w:rPr>
+          <w:sz w:val="24"/>
+          <w:szCs w:val="24"/>
+        </w:rPr>
+      </w:pPr>
+    </w:p>
+    <w:p>
+      <w:pPr>
+        <w:rPr>
+          <w:sz w:val="24"/>
+          <w:szCs w:val="24"/>
+        </w:rPr>
+      </w:pPr>
+    </w:p>
+    <w:p>
+      <w:pPr>
+        <w:rPr>
+          <w:sz w:val="24"/>
+          <w:szCs w:val="24"/>
+        </w:rPr>
+      </w:pPr>
+    </w:p>
+    <w:p>
+      <w:pPr>
+        <w:rPr>
+          <w:sz w:val="24"/>
+          <w:szCs w:val="24"/>
+        </w:rPr>
+      </w:pPr>
+    </w:p>
+    <w:p>
+      <w:pPr>
+        <w:rPr>
+          <w:sz w:val="24"/>
+          <w:szCs w:val="24"/>
+        </w:rPr>
+      </w:pPr>
+    </w:p>
+    <w:p>
+      <w:pPr>
+        <w:rPr>
+          <w:sz w:val="24"/>
+          <w:szCs w:val="24"/>
+        </w:rPr>
+      </w:pPr>
+    </w:p>
+    <w:p>
+      <w:pPr>
+        <w:rPr>
+          <w:sz w:val="24"/>
+          <w:szCs w:val="24"/>
+        </w:rPr>
+      </w:pPr>
+    </w:p>
+    <w:p>
+      <w:pPr>
+        <w:pStyle w:val="1"/>
+        <w:rPr>
+          <w:sz w:val="32"/>
+          <w:szCs w:val="32"/>
+        </w:rPr>
+      </w:pPr>
+      <w:bookmarkStart w:id="13" w:name="_Toc511815118"/>
+      <w:r>
+        <w:rPr>
+          <w:sz w:val="32"/>
+          <w:szCs w:val="32"/>
+        </w:rPr>
+        <w:t>Debug</w:t>
+      </w:r>
+      <w:bookmarkEnd w:id="13"/>
+    </w:p>
+    <w:p>
+      <w:pPr>
+        <w:rPr>
+          <w:sz w:val="24"/>
+          <w:szCs w:val="24"/>
+        </w:rPr>
+      </w:pPr>
+    </w:p>
+    <w:p>
+      <w:pPr>
+        <w:rPr>
+          <w:sz w:val="24"/>
+          <w:szCs w:val="24"/>
+        </w:rPr>
+      </w:pPr>
+      <w:r>
+        <w:rPr>
+          <w:noProof/>
+        </w:rPr>
+        <w:drawing>
+          <wp:inline distT="0" distB="0" distL="0" distR="0" wp14:anchorId="3360F7F3" wp14:editId="2A14F561">
+            <wp:extent cx="3365673" cy="1994002"/>
+            <wp:effectExtent l="0" t="0" r="6350" b="6350"/>
+            <wp:docPr id="5" name="图片 5"/>
+            <wp:cNvGraphicFramePr>
+              <a:graphicFrameLocks xmlns:a="http://schemas.openxmlformats.org/drawingml/2006/main" noChangeAspect="1"/>
+            </wp:cNvGraphicFramePr>
+            <a:graphic xmlns:a="http://schemas.openxmlformats.org/drawingml/2006/main">
+              <a:graphicData uri="http://schemas.openxmlformats.org/drawingml/2006/picture">
+                <pic:pic xmlns:pic="http://schemas.openxmlformats.org/drawingml/2006/picture">
+                  <pic:nvPicPr>
+                    <pic:cNvPr id="1" name=""/>
+                    <pic:cNvPicPr/>
+                  </pic:nvPicPr>
+                  <pic:blipFill>
+                    <a:blip r:embed="rId23"/>
+                    <a:stretch>
+                      <a:fillRect/>
+                    </a:stretch>
+                  </pic:blipFill>
+                  <pic:spPr>
+                    <a:xfrm>
+                      <a:off x="0" y="0"/>
+                      <a:ext cx="3365673" cy="1994002"/>
+                    </a:xfrm>
+                    <a:prstGeom prst="rect">
+                      <a:avLst/>
+                    </a:prstGeom>
+                  </pic:spPr>
+                </pic:pic>
+              </a:graphicData>
+            </a:graphic>
+          </wp:inline>
+        </w:drawing>
+      </w:r>
+    </w:p>
+    <w:p>
+      <w:pPr>
+        <w:rPr>
+          <w:sz w:val="24"/>
+          <w:szCs w:val="24"/>
+        </w:rPr>
+      </w:pPr>
+    </w:p>
+    <w:p>
+      <w:r>
+        <w:rPr>
+          <w:rFonts w:hint="eastAsia"/>
+        </w:rPr>
+        <w:t>n</w:t>
+      </w:r>
+      <w:r>
+        <w:t>eed</w:t>
+      </w:r>
+      <w:r>
+        <w:rPr>
+          <w:rFonts w:hint="eastAsia"/>
+        </w:rPr>
+        <w:t xml:space="preserve"> Transactiona</w:t>
+      </w:r>
+      <w:r>
+        <w:t xml:space="preserve">l - … </w:t>
+      </w:r>
+    </w:p>
+    <w:p>
+      <w:r>
+        <w:t>A</w:t>
+      </w:r>
+      <w:r>
+        <w:rPr>
+          <w:rFonts w:hint="eastAsia"/>
+        </w:rPr>
+        <w:t>nd</w:t>
+      </w:r>
+      <w:r>
+        <w:t xml:space="preserve"> </w:t>
+      </w:r>
+      <w:r>
+        <w:rPr>
+          <w:rFonts w:hint="eastAsia"/>
+        </w:rPr>
+        <w:t>Spring</w:t>
+      </w:r>
+      <w:r>
+        <w:t xml:space="preserve"> </w:t>
+      </w:r>
+      <w:r>
+        <w:rPr>
+          <w:rFonts w:hint="eastAsia"/>
+        </w:rPr>
+        <w:t>Data</w:t>
+      </w:r>
+      <w:r>
+        <w:rPr>
+          <w:rFonts w:hint="eastAsia"/>
+        </w:rPr>
+        <w:t xml:space="preserve"> </w:t>
+      </w:r>
+      <w:r>
+        <w:t>- …</w:t>
+      </w:r>
+    </w:p>
+    <w:p>
+      <w:r>
+        <w:t>Delete 2 lines</w:t>
+      </w:r>
+    </w:p>
+    <w:p>
+      <w:r>
+        <w:t>And then will have the Spring Data Repository of beans</w:t>
+      </w:r>
+    </w:p>
+    <w:p>
+      <w:pPr>
+        <w:rPr>
+          <w:sz w:val="24"/>
+          <w:szCs w:val="24"/>
+        </w:rPr>
+      </w:pPr>
+      <w:r>
+        <w:rPr>
+          <w:noProof/>
+        </w:rPr>
+        <w:drawing>
+          <wp:inline distT="0" distB="0" distL="0" distR="0" wp14:anchorId="1D0287E2" wp14:editId="0523BA8D">
+            <wp:extent cx="5486400" cy="2090420"/>
+            <wp:effectExtent l="0" t="0" r="0" b="5080"/>
+            <wp:docPr id="6" name="图片 6"/>
+            <wp:cNvGraphicFramePr>
+              <a:graphicFrameLocks xmlns:a="http://schemas.openxmlformats.org/drawingml/2006/main" noChangeAspect="1"/>
+            </wp:cNvGraphicFramePr>
+            <a:graphic xmlns:a="http://schemas.openxmlformats.org/drawingml/2006/main">
+              <a:graphicData uri="http://schemas.openxmlformats.org/drawingml/2006/picture">
+                <pic:pic xmlns:pic="http://schemas.openxmlformats.org/drawingml/2006/picture">
+                  <pic:nvPicPr>
+                    <pic:cNvPr id="1" name=""/>
+                    <pic:cNvPicPr/>
+                  </pic:nvPicPr>
+                  <pic:blipFill>
+                    <a:blip r:embed="rId24"/>
+                    <a:stretch>
+                      <a:fillRect/>
+                    </a:stretch>
+                  </pic:blipFill>
+                  <pic:spPr>
+                    <a:xfrm>
+                      <a:off x="0" y="0"/>
                       <a:ext cx="5486400" cy="2090420"/>
                     </a:xfrm>
                     <a:prstGeom prst="rect">
@@ -7349,7 +7405,7 @@
           <w:sz w:val="24"/>
           <w:szCs w:val="24"/>
         </w:rPr>
-        <w:t>Spring Framework – a powerful Java framework that allows to write web Services and help manage development of Client applications like JavaFX applications.</w:t>
+        <w:t>Spring Framework – a powerful Java framework that allows to write web Services.</w:t>
       </w:r>
     </w:p>
     <w:p>
@@ -7403,8 +7459,8 @@
       </w:r>
     </w:p>
     <w:sectPr>
-      <w:footerReference w:type="even" r:id="rId23"/>
-      <w:footerReference w:type="default" r:id="rId24"/>
+      <w:footerReference w:type="even" r:id="rId25"/>
+      <w:footerReference w:type="default" r:id="rId26"/>
       <w:pgSz w:w="11905" w:h="16837" w:code="9"/>
       <w:pgMar w:top="1134" w:right="720" w:bottom="964" w:left="1077" w:header="720" w:footer="624" w:gutter="0"/>
       <w:cols w:space="720"/>
@@ -12124,6 +12180,18 @@
       <w:lang w:val="en-US" w:eastAsia="zh-CN"/>
     </w:rPr>
   </w:style>
+  <w:style w:type="character" w:styleId="ad">
+    <w:name w:val="Unresolved Mention"/>
+    <w:basedOn w:val="a0"/>
+    <w:uiPriority w:val="99"/>
+    <w:semiHidden/>
+    <w:unhideWhenUsed/>
+    <w:rsid w:val="00745C70"/>
+    <w:rPr>
+      <w:color w:val="808080"/>
+      <w:shd w:val="clear" w:color="auto" w:fill="E6E6E6"/>
+    </w:rPr>
+  </w:style>
 </w:styles>
 </file>
 
@@ -12393,7 +12461,7 @@
 </file>
 
 <file path=customXml/itemProps1.xml><?xml version="1.0" encoding="utf-8"?>
-<ds:datastoreItem xmlns:ds="http://schemas.openxmlformats.org/officeDocument/2006/customXml" ds:itemID="{F82DB73F-B1B2-42EB-BF6E-E5A3781EB459}">
+<ds:datastoreItem xmlns:ds="http://schemas.openxmlformats.org/officeDocument/2006/customXml" ds:itemID="{7C0CE8A3-5747-4CA0-9247-CFB2DF3F91B4}">
   <ds:schemaRefs>
     <ds:schemaRef ds:uri="http://schemas.openxmlformats.org/officeDocument/2006/bibliography"/>
   </ds:schemaRefs>

</xml_diff>